<commit_message>
Add pickups (just skeleton)
</commit_message>
<xml_diff>
--- a/Team Troll Documentation_v1.docx
+++ b/Team Troll Documentation_v1.docx
@@ -1416,14 +1416,34 @@
                 <w:sz w:val="24"/>
               </w:rPr>
             </w:pPr>
+            <w:proofErr w:type="spellStart"/>
             <w:r>
               <w:rPr>
                 <w:rFonts w:cstheme="minorHAnsi"/>
                 <w:b w:val="0"/>
                 <w:sz w:val="24"/>
               </w:rPr>
-              <w:t>Biser Sirakov</w:t>
+              <w:t>Biser</w:t>
             </w:r>
+            <w:proofErr w:type="spellEnd"/>
+            <w:r>
+              <w:rPr>
+                <w:rFonts w:cstheme="minorHAnsi"/>
+                <w:b w:val="0"/>
+                <w:sz w:val="24"/>
+              </w:rPr>
+              <w:t xml:space="preserve"> </w:t>
+            </w:r>
+            <w:proofErr w:type="spellStart"/>
+            <w:r>
+              <w:rPr>
+                <w:rFonts w:cstheme="minorHAnsi"/>
+                <w:b w:val="0"/>
+                <w:sz w:val="24"/>
+              </w:rPr>
+              <w:t>Sirakov</w:t>
+            </w:r>
+            <w:proofErr w:type="spellEnd"/>
           </w:p>
         </w:tc>
         <w:tc>
@@ -1482,14 +1502,34 @@
                 <w:sz w:val="24"/>
               </w:rPr>
             </w:pPr>
+            <w:proofErr w:type="spellStart"/>
             <w:r>
               <w:rPr>
                 <w:rFonts w:cstheme="minorHAnsi"/>
                 <w:b w:val="0"/>
                 <w:sz w:val="24"/>
               </w:rPr>
-              <w:t>Zlatimir Mihailov</w:t>
+              <w:t>Zlatimir</w:t>
             </w:r>
+            <w:proofErr w:type="spellEnd"/>
+            <w:r>
+              <w:rPr>
+                <w:rFonts w:cstheme="minorHAnsi"/>
+                <w:b w:val="0"/>
+                <w:sz w:val="24"/>
+              </w:rPr>
+              <w:t xml:space="preserve"> </w:t>
+            </w:r>
+            <w:proofErr w:type="spellStart"/>
+            <w:r>
+              <w:rPr>
+                <w:rFonts w:cstheme="minorHAnsi"/>
+                <w:b w:val="0"/>
+                <w:sz w:val="24"/>
+              </w:rPr>
+              <w:t>Mihailov</w:t>
+            </w:r>
+            <w:proofErr w:type="spellEnd"/>
           </w:p>
         </w:tc>
         <w:tc>
@@ -1547,14 +1587,34 @@
                 <w:sz w:val="24"/>
               </w:rPr>
             </w:pPr>
+            <w:proofErr w:type="spellStart"/>
             <w:r>
               <w:rPr>
                 <w:rFonts w:cstheme="minorHAnsi"/>
                 <w:b w:val="0"/>
                 <w:sz w:val="24"/>
               </w:rPr>
-              <w:t>Krasimira-An Petrova</w:t>
+              <w:t>Krasimira</w:t>
             </w:r>
+            <w:proofErr w:type="spellEnd"/>
+            <w:r>
+              <w:rPr>
+                <w:rFonts w:cstheme="minorHAnsi"/>
+                <w:b w:val="0"/>
+                <w:sz w:val="24"/>
+              </w:rPr>
+              <w:t xml:space="preserve">-An </w:t>
+            </w:r>
+            <w:proofErr w:type="spellStart"/>
+            <w:r>
+              <w:rPr>
+                <w:rFonts w:cstheme="minorHAnsi"/>
+                <w:b w:val="0"/>
+                <w:sz w:val="24"/>
+              </w:rPr>
+              <w:t>Petrova</w:t>
+            </w:r>
+            <w:proofErr w:type="spellEnd"/>
           </w:p>
         </w:tc>
         <w:tc>
@@ -1613,14 +1673,34 @@
                 <w:sz w:val="24"/>
               </w:rPr>
             </w:pPr>
+            <w:proofErr w:type="spellStart"/>
             <w:r>
               <w:rPr>
                 <w:rFonts w:cstheme="minorHAnsi"/>
                 <w:b w:val="0"/>
                 <w:sz w:val="24"/>
               </w:rPr>
-              <w:t>Kristian Ivanov</w:t>
+              <w:t>Kristian</w:t>
             </w:r>
+            <w:proofErr w:type="spellEnd"/>
+            <w:r>
+              <w:rPr>
+                <w:rFonts w:cstheme="minorHAnsi"/>
+                <w:b w:val="0"/>
+                <w:sz w:val="24"/>
+              </w:rPr>
+              <w:t xml:space="preserve"> </w:t>
+            </w:r>
+            <w:proofErr w:type="spellStart"/>
+            <w:r>
+              <w:rPr>
+                <w:rFonts w:cstheme="minorHAnsi"/>
+                <w:b w:val="0"/>
+                <w:sz w:val="24"/>
+              </w:rPr>
+              <w:t>Ivanov</w:t>
+            </w:r>
+            <w:proofErr w:type="spellEnd"/>
           </w:p>
         </w:tc>
         <w:tc>
@@ -1684,8 +1764,18 @@
                 <w:b w:val="0"/>
                 <w:sz w:val="24"/>
               </w:rPr>
-              <w:t>Nikola Bogomirov</w:t>
+              <w:t xml:space="preserve">Nikola </w:t>
             </w:r>
+            <w:proofErr w:type="spellStart"/>
+            <w:r>
+              <w:rPr>
+                <w:rFonts w:cstheme="minorHAnsi"/>
+                <w:b w:val="0"/>
+                <w:sz w:val="24"/>
+              </w:rPr>
+              <w:t>Bogomirov</w:t>
+            </w:r>
+            <w:proofErr w:type="spellEnd"/>
           </w:p>
         </w:tc>
         <w:tc>
@@ -1744,14 +1834,34 @@
                 <w:sz w:val="24"/>
               </w:rPr>
             </w:pPr>
+            <w:proofErr w:type="spellStart"/>
             <w:r>
               <w:rPr>
                 <w:rFonts w:cstheme="minorHAnsi"/>
                 <w:b w:val="0"/>
                 <w:sz w:val="24"/>
               </w:rPr>
-              <w:t>Petko Hadjipenkov</w:t>
+              <w:t>Petko</w:t>
             </w:r>
+            <w:proofErr w:type="spellEnd"/>
+            <w:r>
+              <w:rPr>
+                <w:rFonts w:cstheme="minorHAnsi"/>
+                <w:b w:val="0"/>
+                <w:sz w:val="24"/>
+              </w:rPr>
+              <w:t xml:space="preserve"> </w:t>
+            </w:r>
+            <w:proofErr w:type="spellStart"/>
+            <w:r>
+              <w:rPr>
+                <w:rFonts w:cstheme="minorHAnsi"/>
+                <w:b w:val="0"/>
+                <w:sz w:val="24"/>
+              </w:rPr>
+              <w:t>Hadjipenkov</w:t>
+            </w:r>
+            <w:proofErr w:type="spellEnd"/>
           </w:p>
         </w:tc>
         <w:tc>
@@ -1860,6 +1970,7 @@
         </w:rPr>
       </w:pPr>
     </w:p>
+    <w:bookmarkStart w:id="1" w:name="_Toc377648709"/>
     <w:p>
       <w:pPr>
         <w:pStyle w:val="ListParagraph"/>
@@ -1875,7 +1986,6 @@
           <w:sz w:val="36"/>
         </w:rPr>
       </w:pPr>
-      <w:bookmarkStart w:id="1" w:name="_Toc377648709"/>
       <w:r>
         <w:rPr>
           <w:rFonts w:ascii="Segoe UI" w:hAnsi="Segoe UI" w:cs="Segoe UI"/>
@@ -2192,8 +2302,10 @@
       </w:pPr>
       <w:r>
         <w:rPr>
-          <w:sz w:val="24"/>
-          <w:szCs w:val="24"/>
+          <w:noProof/>
+          <w:sz w:val="24"/>
+          <w:szCs w:val="24"/>
+          <w:lang w:val="bg-BG" w:eastAsia="bg-BG"/>
         </w:rPr>
         <w:drawing>
           <wp:inline distT="0" distB="0" distL="0" distR="0" wp14:anchorId="30262B83" wp14:editId="1A21A760">
@@ -2642,8 +2754,6 @@
         </w:rPr>
         <w:t>3</w:t>
       </w:r>
-      <w:bookmarkStart w:id="3" w:name="_GoBack"/>
-      <w:bookmarkEnd w:id="3"/>
       <w:r>
         <w:rPr>
           <w:sz w:val="24"/>
@@ -3631,18 +3741,7 @@
           <w:highlight w:val="white"/>
           <w:lang w:val="bg-BG"/>
         </w:rPr>
-        <w:t>DrawPath</w:t>
-      </w:r>
-      <w:r>
-        <w:rPr>
-          <w:rFonts w:ascii="Consolas" w:hAnsi="Consolas" w:cs="Consolas"/>
-          <w:color w:val="000000"/>
-          <w:sz w:val="19"/>
-          <w:szCs w:val="19"/>
-          <w:highlight w:val="white"/>
-          <w:lang w:val="bg-BG"/>
-        </w:rPr>
-        <w:t xml:space="preserve"> </w:t>
+        <w:t xml:space="preserve">DrawPath </w:t>
       </w:r>
       <w:r>
         <w:rPr>
@@ -4199,6 +4298,7 @@
         </w:rPr>
         <w:t xml:space="preserve"> </w:t>
       </w:r>
+      <w:proofErr w:type="spellStart"/>
       <w:r>
         <w:rPr>
           <w:rFonts w:ascii="Consolas" w:hAnsi="Consolas" w:cs="Consolas"/>
@@ -4208,6 +4308,7 @@
         </w:rPr>
         <w:t>LandObstacle</w:t>
       </w:r>
+      <w:proofErr w:type="spellEnd"/>
       <w:r>
         <w:rPr>
           <w:rFonts w:ascii="Consolas" w:hAnsi="Consolas" w:cs="Consolas"/>
@@ -4373,6 +4474,7 @@
         </w:rPr>
         <w:t xml:space="preserve"> </w:t>
       </w:r>
+      <w:proofErr w:type="spellStart"/>
       <w:r>
         <w:rPr>
           <w:rFonts w:ascii="Consolas" w:hAnsi="Consolas" w:cs="Consolas"/>
@@ -4382,18 +4484,7 @@
         </w:rPr>
         <w:t>AerialObject</w:t>
       </w:r>
-    </w:p>
-    <w:p>
-      <w:pPr>
-        <w:pStyle w:val="ListParagraph"/>
-        <w:spacing w:after="240"/>
-        <w:ind w:left="1134"/>
-        <w:outlineLvl w:val="1"/>
-        <w:rPr>
-          <w:sz w:val="24"/>
-          <w:szCs w:val="24"/>
-        </w:rPr>
-      </w:pPr>
+      <w:proofErr w:type="spellEnd"/>
     </w:p>
     <w:p>
       <w:pPr>
@@ -4438,97 +4529,34 @@
           <w:color w:val="2B91AF"/>
           <w:sz w:val="24"/>
           <w:szCs w:val="24"/>
-          <w:highlight w:val="white"/>
-          <w:lang w:val="bg-BG"/>
-        </w:rPr>
-        <w:t>ExceptionImpossibleMove</w:t>
-      </w:r>
+        </w:rPr>
+        <w:t>Pickup //to be done</w:t>
+      </w:r>
+    </w:p>
+    <w:p>
+      <w:pPr>
+        <w:spacing w:after="240"/>
+        <w:ind w:left="414"/>
+        <w:outlineLvl w:val="1"/>
+        <w:rPr>
+          <w:sz w:val="24"/>
+          <w:szCs w:val="24"/>
+        </w:rPr>
+      </w:pPr>
+      <w:bookmarkStart w:id="3" w:name="_GoBack"/>
+      <w:bookmarkEnd w:id="3"/>
     </w:p>
     <w:p>
       <w:pPr>
         <w:pStyle w:val="ListParagraph"/>
-        <w:numPr>
-          <w:ilvl w:val="0"/>
-          <w:numId w:val="17"/>
-        </w:numPr>
         <w:spacing w:after="240"/>
+        <w:ind w:left="1134"/>
         <w:outlineLvl w:val="1"/>
         <w:rPr>
           <w:sz w:val="24"/>
           <w:szCs w:val="24"/>
         </w:rPr>
       </w:pPr>
-      <w:r>
-        <w:rPr>
-          <w:sz w:val="24"/>
-          <w:szCs w:val="24"/>
-        </w:rPr>
-        <w:t>Derives the standard class Exception</w:t>
-      </w:r>
-    </w:p>
-    <w:p>
-      <w:pPr>
-        <w:pStyle w:val="ListParagraph"/>
-        <w:numPr>
-          <w:ilvl w:val="0"/>
-          <w:numId w:val="17"/>
-        </w:numPr>
-        <w:spacing w:after="240"/>
-        <w:outlineLvl w:val="1"/>
-        <w:rPr>
-          <w:sz w:val="24"/>
-          <w:szCs w:val="24"/>
-        </w:rPr>
-      </w:pPr>
-      <w:r>
-        <w:rPr>
-          <w:sz w:val="24"/>
-          <w:szCs w:val="24"/>
-        </w:rPr>
-        <w:t xml:space="preserve">    </w:t>
-      </w:r>
-      <w:r>
-        <w:rPr>
-          <w:sz w:val="24"/>
-          <w:szCs w:val="24"/>
-        </w:rPr>
-        <w:t xml:space="preserve">Serves to handle the case when the requested movement of the </w:t>
-      </w:r>
-      <w:r>
-        <w:rPr>
-          <w:sz w:val="24"/>
-          <w:szCs w:val="24"/>
-        </w:rPr>
-        <w:t>troll</w:t>
-      </w:r>
-      <w:r>
-        <w:rPr>
-          <w:sz w:val="24"/>
-          <w:szCs w:val="24"/>
-        </w:rPr>
-        <w:t xml:space="preserve"> cannot be performed due to abnormal situation</w:t>
-      </w:r>
-      <w:r>
-        <w:rPr>
-          <w:sz w:val="24"/>
-          <w:szCs w:val="24"/>
-        </w:rPr>
-        <w:t xml:space="preserve"> (</w:t>
-      </w:r>
-      <w:r>
-        <w:rPr>
-          <w:sz w:val="24"/>
-          <w:szCs w:val="24"/>
-        </w:rPr>
-        <w:t>impenetrable</w:t>
-      </w:r>
-      <w:r>
-        <w:rPr>
-          <w:sz w:val="24"/>
-          <w:szCs w:val="24"/>
-        </w:rPr>
-        <w:t xml:space="preserve"> aerial obstacle)</w:t>
-      </w:r>
     </w:p>
     <w:p>
       <w:pPr>
@@ -4593,6 +4621,141 @@
           <w:szCs w:val="24"/>
         </w:rPr>
       </w:pPr>
+      <w:r>
+        <w:rPr>
+          <w:sz w:val="24"/>
+          <w:szCs w:val="24"/>
+        </w:rPr>
+        <w:t>Derives the standard class Exception</w:t>
+      </w:r>
+    </w:p>
+    <w:p>
+      <w:pPr>
+        <w:pStyle w:val="ListParagraph"/>
+        <w:numPr>
+          <w:ilvl w:val="0"/>
+          <w:numId w:val="17"/>
+        </w:numPr>
+        <w:spacing w:after="240"/>
+        <w:outlineLvl w:val="1"/>
+        <w:rPr>
+          <w:sz w:val="24"/>
+          <w:szCs w:val="24"/>
+        </w:rPr>
+      </w:pPr>
+      <w:r>
+        <w:rPr>
+          <w:sz w:val="24"/>
+          <w:szCs w:val="24"/>
+        </w:rPr>
+        <w:t xml:space="preserve">    </w:t>
+      </w:r>
+      <w:r>
+        <w:rPr>
+          <w:sz w:val="24"/>
+          <w:szCs w:val="24"/>
+        </w:rPr>
+        <w:t xml:space="preserve">Serves to handle the case when the requested movement of the </w:t>
+      </w:r>
+      <w:r>
+        <w:rPr>
+          <w:sz w:val="24"/>
+          <w:szCs w:val="24"/>
+        </w:rPr>
+        <w:t>troll</w:t>
+      </w:r>
+      <w:r>
+        <w:rPr>
+          <w:sz w:val="24"/>
+          <w:szCs w:val="24"/>
+        </w:rPr>
+        <w:t xml:space="preserve"> cannot be performed due to abnormal situation</w:t>
+      </w:r>
+      <w:r>
+        <w:rPr>
+          <w:sz w:val="24"/>
+          <w:szCs w:val="24"/>
+        </w:rPr>
+        <w:t xml:space="preserve"> (</w:t>
+      </w:r>
+      <w:r>
+        <w:rPr>
+          <w:sz w:val="24"/>
+          <w:szCs w:val="24"/>
+        </w:rPr>
+        <w:t>impenetrable</w:t>
+      </w:r>
+      <w:r>
+        <w:rPr>
+          <w:sz w:val="24"/>
+          <w:szCs w:val="24"/>
+        </w:rPr>
+        <w:t xml:space="preserve"> aerial obstacle)</w:t>
+      </w:r>
+    </w:p>
+    <w:p>
+      <w:pPr>
+        <w:pStyle w:val="ListParagraph"/>
+        <w:numPr>
+          <w:ilvl w:val="2"/>
+          <w:numId w:val="7"/>
+        </w:numPr>
+        <w:spacing w:after="240"/>
+        <w:ind w:left="1134"/>
+        <w:outlineLvl w:val="1"/>
+        <w:rPr>
+          <w:sz w:val="24"/>
+          <w:szCs w:val="24"/>
+        </w:rPr>
+      </w:pPr>
+      <w:r>
+        <w:rPr>
+          <w:rFonts w:ascii="Consolas" w:hAnsi="Consolas" w:cs="Consolas"/>
+          <w:color w:val="0000FF"/>
+          <w:sz w:val="24"/>
+          <w:szCs w:val="24"/>
+          <w:highlight w:val="white"/>
+          <w:lang w:val="bg-BG"/>
+        </w:rPr>
+        <w:t>class</w:t>
+      </w:r>
+      <w:r>
+        <w:rPr>
+          <w:rFonts w:ascii="Consolas" w:hAnsi="Consolas" w:cs="Consolas"/>
+          <w:color w:val="000000"/>
+          <w:sz w:val="24"/>
+          <w:szCs w:val="24"/>
+          <w:highlight w:val="white"/>
+          <w:lang w:val="bg-BG"/>
+        </w:rPr>
+        <w:t xml:space="preserve"> </w:t>
+      </w:r>
+      <w:r>
+        <w:rPr>
+          <w:rFonts w:ascii="Consolas" w:hAnsi="Consolas" w:cs="Consolas"/>
+          <w:color w:val="2B91AF"/>
+          <w:sz w:val="24"/>
+          <w:szCs w:val="24"/>
+          <w:highlight w:val="white"/>
+          <w:lang w:val="bg-BG"/>
+        </w:rPr>
+        <w:t>ExceptionImpossibleMove</w:t>
+      </w:r>
+    </w:p>
+    <w:p>
+      <w:pPr>
+        <w:pStyle w:val="ListParagraph"/>
+        <w:numPr>
+          <w:ilvl w:val="0"/>
+          <w:numId w:val="17"/>
+        </w:numPr>
+        <w:spacing w:after="240"/>
+        <w:outlineLvl w:val="1"/>
+        <w:rPr>
+          <w:sz w:val="24"/>
+          <w:szCs w:val="24"/>
+        </w:rPr>
+      </w:pPr>
     </w:p>
     <w:p>
       <w:pPr>
@@ -4634,6 +4797,7 @@
         </w:rPr>
         <w:t xml:space="preserve"> </w:t>
       </w:r>
+      <w:proofErr w:type="spellStart"/>
       <w:r>
         <w:rPr>
           <w:rFonts w:ascii="Consolas" w:hAnsi="Consolas" w:cs="Consolas"/>
@@ -4643,6 +4807,7 @@
         </w:rPr>
         <w:t>LoadGraphics</w:t>
       </w:r>
+      <w:proofErr w:type="spellEnd"/>
     </w:p>
     <w:p>
       <w:pPr>
@@ -4841,6 +5006,7 @@
           </mc:Fallback>
         </mc:AlternateContent>
       </w:r>
+      <w:proofErr w:type="spellStart"/>
       <w:r>
         <w:rPr>
           <w:b/>
@@ -4848,6 +5014,7 @@
         </w:rPr>
         <w:t>GitHub</w:t>
       </w:r>
+      <w:proofErr w:type="spellEnd"/>
       <w:r>
         <w:rPr>
           <w:b/>
@@ -4878,6 +5045,7 @@
         </w:rPr>
         <w:t xml:space="preserve">This is the URL of our </w:t>
       </w:r>
+      <w:proofErr w:type="spellStart"/>
       <w:r>
         <w:rPr>
           <w:i/>
@@ -4886,6 +5054,7 @@
         </w:rPr>
         <w:t>GitHub</w:t>
       </w:r>
+      <w:proofErr w:type="spellEnd"/>
       <w:r>
         <w:rPr>
           <w:i/>
@@ -5071,7 +5240,7 @@
           <w:rPr>
             <w:noProof/>
           </w:rPr>
-          <w:t>3</w:t>
+          <w:t>5</w:t>
         </w:r>
         <w:r>
           <w:rPr>
@@ -5126,12 +5295,21 @@
         <w:sz w:val="20"/>
       </w:rPr>
     </w:pPr>
+    <w:proofErr w:type="spellStart"/>
     <w:r>
       <w:rPr>
         <w:i/>
         <w:sz w:val="20"/>
       </w:rPr>
-      <w:t>Telerik Academy</w:t>
+      <w:t>Telerik</w:t>
+    </w:r>
+    <w:proofErr w:type="spellEnd"/>
+    <w:r>
+      <w:rPr>
+        <w:i/>
+        <w:sz w:val="20"/>
+      </w:rPr>
+      <w:t xml:space="preserve"> Academy</w:t>
     </w:r>
   </w:p>
   <w:p>
@@ -5199,12 +5377,21 @@
         <w:i/>
       </w:rPr>
     </w:pPr>
+    <w:proofErr w:type="spellStart"/>
     <w:r>
       <w:rPr>
         <w:b/>
         <w:i/>
       </w:rPr>
-      <w:t>Telerik Academy</w:t>
+      <w:t>Telerik</w:t>
+    </w:r>
+    <w:proofErr w:type="spellEnd"/>
+    <w:r>
+      <w:rPr>
+        <w:b/>
+        <w:i/>
+      </w:rPr>
+      <w:t xml:space="preserve"> Academy</w:t>
     </w:r>
     <w:r>
       <w:rPr>
@@ -8723,7 +8910,7 @@
 </file>
 
 <file path=customXml/itemProps1.xml><?xml version="1.0" encoding="utf-8"?>
-<ds:datastoreItem xmlns:ds="http://schemas.openxmlformats.org/officeDocument/2006/customXml" ds:itemID="{B813F7FE-314D-4A46-9E59-2A22797541E5}">
+<ds:datastoreItem xmlns:ds="http://schemas.openxmlformats.org/officeDocument/2006/customXml" ds:itemID="{46856EEC-27DA-42D7-98C8-3740C42DA76C}">
   <ds:schemaRefs>
     <ds:schemaRef ds:uri="http://schemas.openxmlformats.org/officeDocument/2006/bibliography"/>
   </ds:schemaRefs>

</xml_diff>

<commit_message>
Graphics updated. Documentation v2.1
</commit_message>
<xml_diff>
--- a/Team Troll Documentation_v1.docx
+++ b/Team Troll Documentation_v1.docx
@@ -1433,14 +1433,34 @@
                 <w:sz w:val="24"/>
               </w:rPr>
             </w:pPr>
+            <w:proofErr w:type="spellStart"/>
             <w:r>
               <w:rPr>
                 <w:rFonts w:cstheme="minorHAnsi"/>
                 <w:b w:val="0"/>
                 <w:sz w:val="24"/>
               </w:rPr>
-              <w:t>Biser Sirakov</w:t>
+              <w:t>Biser</w:t>
             </w:r>
+            <w:proofErr w:type="spellEnd"/>
+            <w:r>
+              <w:rPr>
+                <w:rFonts w:cstheme="minorHAnsi"/>
+                <w:b w:val="0"/>
+                <w:sz w:val="24"/>
+              </w:rPr>
+              <w:t xml:space="preserve"> </w:t>
+            </w:r>
+            <w:proofErr w:type="spellStart"/>
+            <w:r>
+              <w:rPr>
+                <w:rFonts w:cstheme="minorHAnsi"/>
+                <w:b w:val="0"/>
+                <w:sz w:val="24"/>
+              </w:rPr>
+              <w:t>Sirakov</w:t>
+            </w:r>
+            <w:proofErr w:type="spellEnd"/>
           </w:p>
         </w:tc>
         <w:tc>
@@ -1499,24 +1519,42 @@
                 <w:sz w:val="24"/>
               </w:rPr>
             </w:pPr>
+            <w:proofErr w:type="spellStart"/>
             <w:r>
               <w:rPr>
                 <w:rFonts w:cstheme="minorHAnsi"/>
                 <w:b w:val="0"/>
                 <w:sz w:val="24"/>
               </w:rPr>
-              <w:t>Zlatimir Mihay</w:t>
+              <w:t>Zlatimir</w:t>
             </w:r>
-            <w:bookmarkStart w:id="1" w:name="_GoBack"/>
-            <w:bookmarkEnd w:id="1"/>
+            <w:proofErr w:type="spellEnd"/>
             <w:r>
               <w:rPr>
                 <w:rFonts w:cstheme="minorHAnsi"/>
                 <w:b w:val="0"/>
                 <w:sz w:val="24"/>
               </w:rPr>
+              <w:t xml:space="preserve"> </w:t>
+            </w:r>
+            <w:proofErr w:type="spellStart"/>
+            <w:r>
+              <w:rPr>
+                <w:rFonts w:cstheme="minorHAnsi"/>
+                <w:b w:val="0"/>
+                <w:sz w:val="24"/>
+              </w:rPr>
+              <w:t>Mihay</w:t>
+            </w:r>
+            <w:r>
+              <w:rPr>
+                <w:rFonts w:cstheme="minorHAnsi"/>
+                <w:b w:val="0"/>
+                <w:sz w:val="24"/>
+              </w:rPr>
               <w:t>lov</w:t>
             </w:r>
+            <w:proofErr w:type="spellEnd"/>
           </w:p>
         </w:tc>
         <w:tc>
@@ -1574,14 +1612,34 @@
                 <w:sz w:val="24"/>
               </w:rPr>
             </w:pPr>
+            <w:proofErr w:type="spellStart"/>
             <w:r>
               <w:rPr>
                 <w:rFonts w:cstheme="minorHAnsi"/>
                 <w:b w:val="0"/>
                 <w:sz w:val="24"/>
               </w:rPr>
-              <w:t>Krasimira-An Petrova</w:t>
+              <w:t>Krasimira</w:t>
             </w:r>
+            <w:proofErr w:type="spellEnd"/>
+            <w:r>
+              <w:rPr>
+                <w:rFonts w:cstheme="minorHAnsi"/>
+                <w:b w:val="0"/>
+                <w:sz w:val="24"/>
+              </w:rPr>
+              <w:t xml:space="preserve">-An </w:t>
+            </w:r>
+            <w:proofErr w:type="spellStart"/>
+            <w:r>
+              <w:rPr>
+                <w:rFonts w:cstheme="minorHAnsi"/>
+                <w:b w:val="0"/>
+                <w:sz w:val="24"/>
+              </w:rPr>
+              <w:t>Petrova</w:t>
+            </w:r>
+            <w:proofErr w:type="spellEnd"/>
           </w:p>
         </w:tc>
         <w:tc>
@@ -1640,14 +1698,34 @@
                 <w:sz w:val="24"/>
               </w:rPr>
             </w:pPr>
+            <w:proofErr w:type="spellStart"/>
             <w:r>
               <w:rPr>
                 <w:rFonts w:cstheme="minorHAnsi"/>
                 <w:b w:val="0"/>
                 <w:sz w:val="24"/>
               </w:rPr>
-              <w:t>Kristian Ivanov</w:t>
+              <w:t>Kristian</w:t>
             </w:r>
+            <w:proofErr w:type="spellEnd"/>
+            <w:r>
+              <w:rPr>
+                <w:rFonts w:cstheme="minorHAnsi"/>
+                <w:b w:val="0"/>
+                <w:sz w:val="24"/>
+              </w:rPr>
+              <w:t xml:space="preserve"> </w:t>
+            </w:r>
+            <w:proofErr w:type="spellStart"/>
+            <w:r>
+              <w:rPr>
+                <w:rFonts w:cstheme="minorHAnsi"/>
+                <w:b w:val="0"/>
+                <w:sz w:val="24"/>
+              </w:rPr>
+              <w:t>Ivanov</w:t>
+            </w:r>
+            <w:proofErr w:type="spellEnd"/>
           </w:p>
         </w:tc>
         <w:tc>
@@ -1711,8 +1789,18 @@
                 <w:b w:val="0"/>
                 <w:sz w:val="24"/>
               </w:rPr>
-              <w:t>Nikola Bogomirov</w:t>
+              <w:t xml:space="preserve">Nikola </w:t>
             </w:r>
+            <w:proofErr w:type="spellStart"/>
+            <w:r>
+              <w:rPr>
+                <w:rFonts w:cstheme="minorHAnsi"/>
+                <w:b w:val="0"/>
+                <w:sz w:val="24"/>
+              </w:rPr>
+              <w:t>Bogomirov</w:t>
+            </w:r>
+            <w:proofErr w:type="spellEnd"/>
           </w:p>
         </w:tc>
         <w:tc>
@@ -1771,14 +1859,34 @@
                 <w:sz w:val="24"/>
               </w:rPr>
             </w:pPr>
+            <w:proofErr w:type="spellStart"/>
             <w:r>
               <w:rPr>
                 <w:rFonts w:cstheme="minorHAnsi"/>
                 <w:b w:val="0"/>
                 <w:sz w:val="24"/>
               </w:rPr>
-              <w:t>Petko Hadjipenkov</w:t>
+              <w:t>Petko</w:t>
             </w:r>
+            <w:proofErr w:type="spellEnd"/>
+            <w:r>
+              <w:rPr>
+                <w:rFonts w:cstheme="minorHAnsi"/>
+                <w:b w:val="0"/>
+                <w:sz w:val="24"/>
+              </w:rPr>
+              <w:t xml:space="preserve"> </w:t>
+            </w:r>
+            <w:proofErr w:type="spellStart"/>
+            <w:r>
+              <w:rPr>
+                <w:rFonts w:cstheme="minorHAnsi"/>
+                <w:b w:val="0"/>
+                <w:sz w:val="24"/>
+              </w:rPr>
+              <w:t>Hadjipenkov</w:t>
+            </w:r>
+            <w:proofErr w:type="spellEnd"/>
           </w:p>
         </w:tc>
         <w:tc>
@@ -1887,7 +1995,7 @@
         </w:rPr>
       </w:pPr>
     </w:p>
-    <w:bookmarkStart w:id="2" w:name="_Toc377648709"/>
+    <w:bookmarkStart w:id="1" w:name="_Toc377648709"/>
     <w:p>
       <w:pPr>
         <w:pStyle w:val="ListParagraph"/>
@@ -1998,7 +2106,7 @@
         </w:rPr>
         <w:t xml:space="preserve">Project </w:t>
       </w:r>
-      <w:bookmarkEnd w:id="2"/>
+      <w:bookmarkEnd w:id="1"/>
       <w:r>
         <w:rPr>
           <w:b/>
@@ -2354,7 +2462,7 @@
           <w:szCs w:val="28"/>
         </w:rPr>
       </w:pPr>
-      <w:bookmarkStart w:id="3" w:name="_Toc377648710"/>
+      <w:bookmarkStart w:id="2" w:name="_Toc377648710"/>
       <w:r>
         <w:rPr>
           <w:sz w:val="28"/>
@@ -2369,7 +2477,7 @@
         </w:rPr>
         <w:t>Structure of the project</w:t>
       </w:r>
-      <w:bookmarkEnd w:id="3"/>
+      <w:bookmarkEnd w:id="2"/>
     </w:p>
     <w:p>
       <w:pPr>
@@ -2776,7 +2884,23 @@
           <w:sz w:val="24"/>
           <w:szCs w:val="24"/>
         </w:rPr>
-        <w:t xml:space="preserve"> investigation of the two games that inspired our one (hours and hours spent in “running”, jumping and shooting)</w:t>
+        <w:t xml:space="preserve"> investigation of the two games that inspired our one (hours and hours spent in “</w:t>
+      </w:r>
+      <w:proofErr w:type="gramStart"/>
+      <w:r>
+        <w:rPr>
+          <w:sz w:val="24"/>
+          <w:szCs w:val="24"/>
+        </w:rPr>
+        <w:t>running</w:t>
+      </w:r>
+      <w:proofErr w:type="gramEnd"/>
+      <w:r>
+        <w:rPr>
+          <w:sz w:val="24"/>
+          <w:szCs w:val="24"/>
+        </w:rPr>
+        <w:t>”, jumping and shooting)</w:t>
       </w:r>
       <w:r>
         <w:rPr>
@@ -2849,84 +2973,13 @@
     <w:p>
       <w:pPr>
         <w:pStyle w:val="ListParagraph"/>
-        <w:numPr>
-          <w:ilvl w:val="0"/>
-          <w:numId w:val="8"/>
-        </w:numPr>
         <w:spacing w:after="60"/>
-        <w:contextualSpacing w:val="0"/>
         <w:jc w:val="both"/>
         <w:rPr>
           <w:sz w:val="24"/>
           <w:szCs w:val="24"/>
         </w:rPr>
       </w:pPr>
-      <w:r>
-        <w:rPr>
-          <w:sz w:val="24"/>
-          <w:szCs w:val="24"/>
-        </w:rPr>
-        <w:t xml:space="preserve">The player uses </w:t>
-      </w:r>
-      <w:r>
-        <w:rPr>
-          <w:b/>
-          <w:sz w:val="24"/>
-          <w:szCs w:val="24"/>
-        </w:rPr>
-        <w:t>up arrow</w:t>
-      </w:r>
-      <w:r>
-        <w:rPr>
-          <w:sz w:val="24"/>
-          <w:szCs w:val="24"/>
-        </w:rPr>
-        <w:t xml:space="preserve"> to jump and </w:t>
-      </w:r>
-      <w:r>
-        <w:rPr>
-          <w:b/>
-          <w:sz w:val="24"/>
-          <w:szCs w:val="24"/>
-        </w:rPr>
-        <w:t>right arrow</w:t>
-      </w:r>
-      <w:r>
-        <w:rPr>
-          <w:sz w:val="24"/>
-          <w:szCs w:val="24"/>
-        </w:rPr>
-        <w:t xml:space="preserve"> to increase movement speed</w:t>
-      </w:r>
-      <w:r>
-        <w:rPr>
-          <w:sz w:val="24"/>
-          <w:szCs w:val="24"/>
-        </w:rPr>
-        <w:t>.</w:t>
-      </w:r>
-      <w:r>
-        <w:rPr>
-          <w:sz w:val="24"/>
-          <w:szCs w:val="24"/>
-        </w:rPr>
-        <w:t xml:space="preserve"> </w:t>
-      </w:r>
-      <w:r>
-        <w:rPr>
-          <w:b/>
-          <w:sz w:val="24"/>
-          <w:szCs w:val="24"/>
-        </w:rPr>
-        <w:t>Space</w:t>
-      </w:r>
-      <w:r>
-        <w:rPr>
-          <w:sz w:val="24"/>
-          <w:szCs w:val="24"/>
-        </w:rPr>
-        <w:t xml:space="preserve"> is used for shooting.</w:t>
-      </w:r>
     </w:p>
     <w:p>
       <w:pPr>
@@ -2948,9 +3001,65 @@
           <w:sz w:val="24"/>
           <w:szCs w:val="24"/>
         </w:rPr>
-        <w:lastRenderedPageBreak/>
-        <w:t>.</w:t>
-      </w:r>
+        <w:t xml:space="preserve">The player uses </w:t>
+      </w:r>
+      <w:r>
+        <w:rPr>
+          <w:b/>
+          <w:sz w:val="24"/>
+          <w:szCs w:val="24"/>
+        </w:rPr>
+        <w:t>Space</w:t>
+      </w:r>
+      <w:r>
+        <w:rPr>
+          <w:sz w:val="24"/>
+          <w:szCs w:val="24"/>
+        </w:rPr>
+        <w:t xml:space="preserve"> to jump and </w:t>
+      </w:r>
+      <w:r>
+        <w:rPr>
+          <w:b/>
+          <w:sz w:val="24"/>
+          <w:szCs w:val="24"/>
+        </w:rPr>
+        <w:t>Esc</w:t>
+      </w:r>
+      <w:r>
+        <w:rPr>
+          <w:b/>
+          <w:sz w:val="24"/>
+          <w:szCs w:val="24"/>
+        </w:rPr>
+        <w:t>ape</w:t>
+      </w:r>
+      <w:r>
+        <w:rPr>
+          <w:sz w:val="24"/>
+          <w:szCs w:val="24"/>
+        </w:rPr>
+        <w:t xml:space="preserve"> to </w:t>
+      </w:r>
+      <w:r>
+        <w:rPr>
+          <w:sz w:val="24"/>
+          <w:szCs w:val="24"/>
+        </w:rPr>
+        <w:t>pause the game</w:t>
+      </w:r>
+    </w:p>
+    <w:p>
+      <w:pPr>
+        <w:pStyle w:val="ListParagraph"/>
+        <w:spacing w:after="240"/>
+        <w:contextualSpacing w:val="0"/>
+        <w:jc w:val="both"/>
+        <w:rPr>
+          <w:sz w:val="24"/>
+          <w:szCs w:val="24"/>
+        </w:rPr>
+      </w:pPr>
     </w:p>
     <w:p>
       <w:pPr>
@@ -3174,7 +3283,28 @@
           <w:highlight w:val="white"/>
           <w:lang w:val="bg-BG"/>
         </w:rPr>
-        <w:t xml:space="preserve"> InitializeGame()</w:t>
+        <w:t xml:space="preserve"> </w:t>
+      </w:r>
+      <w:r>
+        <w:rPr>
+          <w:rFonts w:ascii="Consolas" w:hAnsi="Consolas" w:cs="Consolas"/>
+          <w:color w:val="000000"/>
+          <w:sz w:val="19"/>
+          <w:szCs w:val="19"/>
+          <w:highlight w:val="white"/>
+        </w:rPr>
+        <w:t>Start</w:t>
+      </w:r>
+      <w:r>
+        <w:rPr>
+          <w:rFonts w:ascii="Consolas" w:hAnsi="Consolas" w:cs="Consolas"/>
+          <w:color w:val="000000"/>
+          <w:sz w:val="19"/>
+          <w:szCs w:val="19"/>
+          <w:highlight w:val="white"/>
+          <w:lang w:val="bg-BG"/>
+        </w:rPr>
+        <w:t>()</w:t>
       </w:r>
     </w:p>
     <w:p>
@@ -3196,28 +3326,7 @@
           <w:rFonts w:cs="Consolas"/>
           <w:szCs w:val="24"/>
         </w:rPr>
-        <w:t>S</w:t>
-      </w:r>
-      <w:r>
-        <w:rPr>
-          <w:rFonts w:cs="Consolas"/>
-          <w:szCs w:val="24"/>
-        </w:rPr>
-        <w:t xml:space="preserve">et </w:t>
-      </w:r>
-      <w:r>
-        <w:rPr>
-          <w:rFonts w:cs="Consolas"/>
-          <w:szCs w:val="24"/>
-        </w:rPr>
-        <w:t>default values for</w:t>
-      </w:r>
-      <w:r>
-        <w:rPr>
-          <w:rFonts w:cs="Consolas"/>
-          <w:szCs w:val="24"/>
-        </w:rPr>
-        <w:t>:</w:t>
+        <w:t>Displays start screen. Reads player name.</w:t>
       </w:r>
     </w:p>
     <w:p>
@@ -3277,7 +3386,30 @@
           <w:highlight w:val="white"/>
           <w:lang w:val="bg-BG"/>
         </w:rPr>
-        <w:t xml:space="preserve"> Draw()</w:t>
+        <w:t xml:space="preserve"> </w:t>
+      </w:r>
+      <w:proofErr w:type="spellStart"/>
+      <w:r>
+        <w:rPr>
+          <w:rFonts w:ascii="Consolas" w:hAnsi="Consolas" w:cs="Consolas"/>
+          <w:color w:val="000000"/>
+          <w:sz w:val="19"/>
+          <w:szCs w:val="19"/>
+          <w:highlight w:val="white"/>
+        </w:rPr>
+        <w:t>ManageInput</w:t>
+      </w:r>
+      <w:proofErr w:type="spellEnd"/>
+      <w:r>
+        <w:rPr>
+          <w:rFonts w:ascii="Consolas" w:hAnsi="Consolas" w:cs="Consolas"/>
+          <w:color w:val="000000"/>
+          <w:sz w:val="19"/>
+          <w:szCs w:val="19"/>
+          <w:highlight w:val="white"/>
+          <w:lang w:val="bg-BG"/>
+        </w:rPr>
+        <w:t>()</w:t>
       </w:r>
     </w:p>
     <w:p>
@@ -3299,21 +3431,14 @@
           <w:rFonts w:cs="Consolas"/>
           <w:szCs w:val="19"/>
         </w:rPr>
-        <w:t>Draw</w:t>
+        <w:t>Handle user commands by calling the appropriate methods</w:t>
       </w:r>
       <w:r>
         <w:rPr>
           <w:rFonts w:cs="Consolas"/>
           <w:szCs w:val="19"/>
         </w:rPr>
-        <w:t>s</w:t>
-      </w:r>
-      <w:r>
-        <w:rPr>
-          <w:rFonts w:cs="Consolas"/>
-          <w:szCs w:val="19"/>
-        </w:rPr>
-        <w:t xml:space="preserve"> the whole playing ground in the console</w:t>
+        <w:t>.</w:t>
       </w:r>
     </w:p>
     <w:p>
@@ -3324,7 +3449,7 @@
           <w:numId w:val="7"/>
         </w:numPr>
         <w:spacing w:after="240"/>
-        <w:ind w:left="1418" w:hanging="284"/>
+        <w:ind w:firstLine="54"/>
         <w:outlineLvl w:val="1"/>
         <w:rPr>
           <w:sz w:val="24"/>
@@ -3353,6 +3478,7 @@
         </w:rPr>
         <w:t xml:space="preserve"> </w:t>
       </w:r>
+      <w:proofErr w:type="spellStart"/>
       <w:r>
         <w:rPr>
           <w:rFonts w:ascii="Consolas" w:hAnsi="Consolas" w:cs="Consolas"/>
@@ -3361,8 +3487,9 @@
           <w:szCs w:val="19"/>
           <w:highlight w:val="white"/>
         </w:rPr>
-        <w:t>bool</w:t>
-      </w:r>
+        <w:t>int</w:t>
+      </w:r>
+      <w:proofErr w:type="spellEnd"/>
       <w:r>
         <w:rPr>
           <w:rFonts w:ascii="Consolas" w:hAnsi="Consolas" w:cs="Consolas"/>
@@ -3374,16 +3501,17 @@
         </w:rPr>
         <w:t xml:space="preserve"> </w:t>
       </w:r>
+      <w:proofErr w:type="spellStart"/>
       <w:r>
         <w:rPr>
           <w:rFonts w:ascii="Consolas" w:hAnsi="Consolas" w:cs="Consolas"/>
           <w:color w:val="000000"/>
           <w:sz w:val="19"/>
           <w:szCs w:val="19"/>
-          <w:highlight w:val="white"/>
-        </w:rPr>
-        <w:t>DetectCollision</w:t>
-      </w:r>
+        </w:rPr>
+        <w:t>DetectCollisionWithTrap</w:t>
+      </w:r>
+      <w:proofErr w:type="spellEnd"/>
       <w:r>
         <w:rPr>
           <w:rFonts w:ascii="Consolas" w:hAnsi="Consolas" w:cs="Consolas"/>
@@ -3391,9 +3519,8 @@
           <w:sz w:val="19"/>
           <w:szCs w:val="19"/>
           <w:highlight w:val="white"/>
-          <w:lang w:val="bg-BG"/>
-        </w:rPr>
-        <w:t>(</w:t>
+        </w:rPr>
+        <w:t xml:space="preserve"> </w:t>
       </w:r>
       <w:r>
         <w:rPr>
@@ -3402,8 +3529,9 @@
           <w:sz w:val="19"/>
           <w:szCs w:val="19"/>
           <w:highlight w:val="white"/>
-        </w:rPr>
-        <w:t xml:space="preserve">in </w:t>
+          <w:lang w:val="bg-BG"/>
+        </w:rPr>
+        <w:t>(</w:t>
       </w:r>
       <w:r>
         <w:rPr>
@@ -3447,7 +3575,18 @@
           <w:highlight w:val="white"/>
           <w:lang w:val="bg-BG"/>
         </w:rPr>
-        <w:t>&gt;</w:t>
+        <w:t xml:space="preserve">&gt;, </w:t>
+      </w:r>
+      <w:r>
+        <w:rPr>
+          <w:rFonts w:ascii="Consolas" w:hAnsi="Consolas" w:cs="Consolas"/>
+          <w:color w:val="2B91AF"/>
+          <w:sz w:val="19"/>
+          <w:szCs w:val="19"/>
+          <w:highlight w:val="white"/>
+          <w:lang w:val="bg-BG"/>
+        </w:rPr>
+        <w:t>Runner</w:t>
       </w:r>
       <w:r>
         <w:rPr>
@@ -3456,8 +3595,144 @@
           <w:sz w:val="19"/>
           <w:szCs w:val="19"/>
           <w:highlight w:val="white"/>
-        </w:rPr>
-        <w:t xml:space="preserve"> traps, in </w:t>
+          <w:lang w:val="bg-BG"/>
+        </w:rPr>
+        <w:t>)</w:t>
+      </w:r>
+    </w:p>
+    <w:p>
+      <w:pPr>
+        <w:pStyle w:val="ListParagraph"/>
+        <w:numPr>
+          <w:ilvl w:val="6"/>
+          <w:numId w:val="7"/>
+        </w:numPr>
+        <w:spacing w:after="240"/>
+        <w:ind w:firstLine="545"/>
+        <w:outlineLvl w:val="1"/>
+        <w:rPr>
+          <w:sz w:val="24"/>
+          <w:szCs w:val="24"/>
+        </w:rPr>
+      </w:pPr>
+      <w:r>
+        <w:rPr>
+          <w:rFonts w:ascii="Consolas" w:hAnsi="Consolas" w:cs="Consolas"/>
+          <w:color w:val="0000FF"/>
+          <w:sz w:val="19"/>
+          <w:szCs w:val="19"/>
+        </w:rPr>
+        <w:t xml:space="preserve"> </w:t>
+      </w:r>
+      <w:r>
+        <w:rPr>
+          <w:rFonts w:ascii="Consolas" w:hAnsi="Consolas" w:cs="Consolas"/>
+          <w:sz w:val="19"/>
+          <w:szCs w:val="19"/>
+        </w:rPr>
+        <w:t>Check whether troll has collided with land obstacle.</w:t>
+      </w:r>
+    </w:p>
+    <w:p>
+      <w:pPr>
+        <w:pStyle w:val="ListParagraph"/>
+        <w:numPr>
+          <w:ilvl w:val="4"/>
+          <w:numId w:val="7"/>
+        </w:numPr>
+        <w:spacing w:after="240"/>
+        <w:ind w:firstLine="54"/>
+        <w:outlineLvl w:val="1"/>
+        <w:rPr>
+          <w:sz w:val="24"/>
+          <w:szCs w:val="24"/>
+        </w:rPr>
+      </w:pPr>
+      <w:r>
+        <w:rPr>
+          <w:rFonts w:ascii="Consolas" w:hAnsi="Consolas" w:cs="Consolas"/>
+          <w:color w:val="0000FF"/>
+          <w:sz w:val="19"/>
+          <w:szCs w:val="19"/>
+          <w:highlight w:val="white"/>
+          <w:lang w:val="bg-BG"/>
+        </w:rPr>
+        <w:t>static</w:t>
+      </w:r>
+      <w:r>
+        <w:rPr>
+          <w:rFonts w:ascii="Consolas" w:hAnsi="Consolas" w:cs="Consolas"/>
+          <w:color w:val="000000"/>
+          <w:sz w:val="19"/>
+          <w:szCs w:val="19"/>
+          <w:highlight w:val="white"/>
+          <w:lang w:val="bg-BG"/>
+        </w:rPr>
+        <w:t xml:space="preserve"> </w:t>
+      </w:r>
+      <w:proofErr w:type="spellStart"/>
+      <w:r>
+        <w:rPr>
+          <w:rFonts w:ascii="Consolas" w:hAnsi="Consolas" w:cs="Consolas"/>
+          <w:color w:val="0000FF"/>
+          <w:sz w:val="19"/>
+          <w:szCs w:val="19"/>
+          <w:highlight w:val="white"/>
+        </w:rPr>
+        <w:t>int</w:t>
+      </w:r>
+      <w:proofErr w:type="spellEnd"/>
+      <w:r>
+        <w:rPr>
+          <w:rFonts w:ascii="Consolas" w:hAnsi="Consolas" w:cs="Consolas"/>
+          <w:color w:val="000000"/>
+          <w:sz w:val="19"/>
+          <w:szCs w:val="19"/>
+          <w:highlight w:val="white"/>
+          <w:lang w:val="bg-BG"/>
+        </w:rPr>
+        <w:t xml:space="preserve"> </w:t>
+      </w:r>
+      <w:proofErr w:type="spellStart"/>
+      <w:r>
+        <w:rPr>
+          <w:rFonts w:ascii="Consolas" w:hAnsi="Consolas" w:cs="Consolas"/>
+          <w:color w:val="000000"/>
+          <w:sz w:val="19"/>
+          <w:szCs w:val="19"/>
+        </w:rPr>
+        <w:t>DetectCollisionWith</w:t>
+      </w:r>
+      <w:r>
+        <w:rPr>
+          <w:rFonts w:ascii="Consolas" w:hAnsi="Consolas" w:cs="Consolas"/>
+          <w:color w:val="000000"/>
+          <w:sz w:val="19"/>
+          <w:szCs w:val="19"/>
+        </w:rPr>
+        <w:t>Pickup</w:t>
+      </w:r>
+      <w:proofErr w:type="spellEnd"/>
+      <w:r>
+        <w:rPr>
+          <w:rFonts w:ascii="Consolas" w:hAnsi="Consolas" w:cs="Consolas"/>
+          <w:color w:val="000000"/>
+          <w:sz w:val="19"/>
+          <w:szCs w:val="19"/>
+          <w:highlight w:val="white"/>
+        </w:rPr>
+        <w:t xml:space="preserve"> </w:t>
+      </w:r>
+      <w:r>
+        <w:rPr>
+          <w:rFonts w:ascii="Consolas" w:hAnsi="Consolas" w:cs="Consolas"/>
+          <w:color w:val="000000"/>
+          <w:sz w:val="19"/>
+          <w:szCs w:val="19"/>
+          <w:highlight w:val="white"/>
+          <w:lang w:val="bg-BG"/>
+        </w:rPr>
+        <w:t>(</w:t>
       </w:r>
       <w:r>
         <w:rPr>
@@ -3500,7 +3775,18 @@
           <w:highlight w:val="white"/>
           <w:lang w:val="bg-BG"/>
         </w:rPr>
-        <w:t>&gt;</w:t>
+        <w:t xml:space="preserve">&gt;, </w:t>
+      </w:r>
+      <w:r>
+        <w:rPr>
+          <w:rFonts w:ascii="Consolas" w:hAnsi="Consolas" w:cs="Consolas"/>
+          <w:color w:val="2B91AF"/>
+          <w:sz w:val="19"/>
+          <w:szCs w:val="19"/>
+          <w:highlight w:val="white"/>
+          <w:lang w:val="bg-BG"/>
+        </w:rPr>
+        <w:t>Runner</w:t>
       </w:r>
       <w:r>
         <w:rPr>
@@ -3509,60 +3795,74 @@
           <w:sz w:val="19"/>
           <w:szCs w:val="19"/>
           <w:highlight w:val="white"/>
-        </w:rPr>
-        <w:t xml:space="preserve"> pickups, out </w:t>
-      </w:r>
-      <w:r>
-        <w:rPr>
-          <w:rFonts w:ascii="Consolas" w:hAnsi="Consolas" w:cs="Consolas"/>
-          <w:color w:val="2B91AF"/>
+          <w:lang w:val="bg-BG"/>
+        </w:rPr>
+        <w:t>)</w:t>
+      </w:r>
+    </w:p>
+    <w:p>
+      <w:pPr>
+        <w:pStyle w:val="ListParagraph"/>
+        <w:numPr>
+          <w:ilvl w:val="6"/>
+          <w:numId w:val="7"/>
+        </w:numPr>
+        <w:spacing w:after="240"/>
+        <w:ind w:firstLine="545"/>
+        <w:outlineLvl w:val="1"/>
+        <w:rPr>
+          <w:sz w:val="24"/>
+          <w:szCs w:val="24"/>
+        </w:rPr>
+      </w:pPr>
+      <w:r>
+        <w:rPr>
+          <w:rFonts w:ascii="Consolas" w:hAnsi="Consolas" w:cs="Consolas"/>
+          <w:color w:val="0000FF"/>
           <w:sz w:val="19"/>
           <w:szCs w:val="19"/>
-          <w:highlight w:val="white"/>
-          <w:lang w:val="bg-BG"/>
-        </w:rPr>
-        <w:t>LandObstacle</w:t>
-      </w:r>
-      <w:r>
-        <w:rPr>
-          <w:rFonts w:ascii="Consolas" w:hAnsi="Consolas" w:cs="Consolas"/>
-          <w:color w:val="000000"/>
+        </w:rPr>
+        <w:t xml:space="preserve"> </w:t>
+      </w:r>
+      <w:r>
+        <w:rPr>
+          <w:rFonts w:ascii="Consolas" w:hAnsi="Consolas" w:cs="Consolas"/>
           <w:sz w:val="19"/>
           <w:szCs w:val="19"/>
-          <w:highlight w:val="white"/>
-        </w:rPr>
-        <w:t xml:space="preserve"> collidedLandObstacle, out </w:t>
-      </w:r>
-      <w:r>
-        <w:rPr>
-          <w:rFonts w:ascii="Consolas" w:hAnsi="Consolas" w:cs="Consolas"/>
-          <w:color w:val="2B91AF"/>
+        </w:rPr>
+        <w:t xml:space="preserve">Check whether troll has </w:t>
+      </w:r>
+      <w:r>
+        <w:rPr>
+          <w:rFonts w:ascii="Consolas" w:hAnsi="Consolas" w:cs="Consolas"/>
           <w:sz w:val="19"/>
           <w:szCs w:val="19"/>
-          <w:highlight w:val="white"/>
-        </w:rPr>
-        <w:t>Pickup</w:t>
-      </w:r>
-      <w:r>
-        <w:rPr>
-          <w:rFonts w:ascii="Consolas" w:hAnsi="Consolas" w:cs="Consolas"/>
-          <w:color w:val="000000"/>
+        </w:rPr>
+        <w:t>acquired</w:t>
+      </w:r>
+      <w:r>
+        <w:rPr>
+          <w:rFonts w:ascii="Consolas" w:hAnsi="Consolas" w:cs="Consolas"/>
           <w:sz w:val="19"/>
           <w:szCs w:val="19"/>
-          <w:highlight w:val="white"/>
-        </w:rPr>
-        <w:t xml:space="preserve"> collidedPickup</w:t>
-      </w:r>
-      <w:r>
-        <w:rPr>
-          <w:rFonts w:ascii="Consolas" w:hAnsi="Consolas" w:cs="Consolas"/>
-          <w:color w:val="000000"/>
+        </w:rPr>
+        <w:t xml:space="preserve"> </w:t>
+      </w:r>
+      <w:r>
+        <w:rPr>
+          <w:rFonts w:ascii="Consolas" w:hAnsi="Consolas" w:cs="Consolas"/>
           <w:sz w:val="19"/>
           <w:szCs w:val="19"/>
-          <w:highlight w:val="white"/>
-          <w:lang w:val="bg-BG"/>
-        </w:rPr>
-        <w:t>)</w:t>
+        </w:rPr>
+        <w:t>a pickup</w:t>
+      </w:r>
+      <w:r>
+        <w:rPr>
+          <w:rFonts w:ascii="Consolas" w:hAnsi="Consolas" w:cs="Consolas"/>
+          <w:sz w:val="19"/>
+          <w:szCs w:val="19"/>
+        </w:rPr>
+        <w:t>.</w:t>
       </w:r>
     </w:p>
     <w:p>
@@ -3623,6 +3923,7 @@
         </w:rPr>
         <w:t xml:space="preserve"> </w:t>
       </w:r>
+      <w:proofErr w:type="spellStart"/>
       <w:r>
         <w:rPr>
           <w:rFonts w:ascii="Consolas" w:hAnsi="Consolas" w:cs="Consolas"/>
@@ -3631,8 +3932,9 @@
           <w:szCs w:val="19"/>
           <w:highlight w:val="white"/>
         </w:rPr>
-        <w:t>EndGame</w:t>
-      </w:r>
+        <w:t>Gameover</w:t>
+      </w:r>
+      <w:proofErr w:type="spellEnd"/>
       <w:r>
         <w:rPr>
           <w:rFonts w:ascii="Consolas" w:hAnsi="Consolas" w:cs="Consolas"/>
@@ -3658,11 +3960,11 @@
       <w:pPr>
         <w:pStyle w:val="ListParagraph"/>
         <w:numPr>
-          <w:ilvl w:val="1"/>
+          <w:ilvl w:val="3"/>
           <w:numId w:val="7"/>
         </w:numPr>
         <w:spacing w:after="240"/>
-        <w:ind w:firstLine="774"/>
+        <w:ind w:firstLine="1265"/>
         <w:outlineLvl w:val="1"/>
         <w:rPr>
           <w:sz w:val="24"/>
@@ -3671,40 +3973,17 @@
       </w:pPr>
       <w:r>
         <w:rPr>
-          <w:rFonts w:ascii="Consolas" w:hAnsi="Consolas" w:cs="Consolas"/>
-          <w:color w:val="0000FF"/>
-          <w:sz w:val="19"/>
-          <w:szCs w:val="19"/>
-        </w:rPr>
-        <w:t xml:space="preserve">static void </w:t>
-      </w:r>
-      <w:r>
-        <w:rPr>
-          <w:rFonts w:ascii="Consolas" w:hAnsi="Consolas" w:cs="Consolas"/>
-          <w:sz w:val="19"/>
-          <w:szCs w:val="19"/>
-        </w:rPr>
-        <w:t>AcquirePickup</w:t>
-      </w:r>
-      <w:r>
-        <w:rPr>
-          <w:rFonts w:ascii="Consolas" w:hAnsi="Consolas" w:cs="Consolas"/>
-          <w:color w:val="0000FF"/>
-          <w:sz w:val="19"/>
-          <w:szCs w:val="19"/>
-        </w:rPr>
-        <w:t>()</w:t>
+          <w:sz w:val="24"/>
+          <w:szCs w:val="24"/>
+        </w:rPr>
+        <w:t xml:space="preserve"> Displays end screen. Records high score. </w:t>
       </w:r>
     </w:p>
     <w:p>
       <w:pPr>
         <w:pStyle w:val="ListParagraph"/>
-        <w:numPr>
-          <w:ilvl w:val="4"/>
-          <w:numId w:val="7"/>
-        </w:numPr>
         <w:spacing w:after="240"/>
-        <w:ind w:left="1418" w:hanging="284"/>
+        <w:ind w:left="1134"/>
         <w:outlineLvl w:val="1"/>
         <w:rPr>
           <w:sz w:val="24"/>
@@ -3713,90 +3992,10 @@
       </w:pPr>
       <w:r>
         <w:rPr>
-          <w:rFonts w:ascii="Consolas" w:hAnsi="Consolas" w:cs="Consolas"/>
-          <w:color w:val="0000FF"/>
-          <w:sz w:val="19"/>
-          <w:szCs w:val="19"/>
-          <w:highlight w:val="white"/>
-          <w:lang w:val="bg-BG"/>
-        </w:rPr>
-        <w:t>static</w:t>
-      </w:r>
-      <w:r>
-        <w:rPr>
-          <w:rFonts w:ascii="Consolas" w:hAnsi="Consolas" w:cs="Consolas"/>
-          <w:color w:val="000000"/>
-          <w:sz w:val="19"/>
-          <w:szCs w:val="19"/>
-          <w:highlight w:val="white"/>
-          <w:lang w:val="bg-BG"/>
-        </w:rPr>
-        <w:t xml:space="preserve"> </w:t>
-      </w:r>
-      <w:r>
-        <w:rPr>
-          <w:rFonts w:ascii="Consolas" w:hAnsi="Consolas" w:cs="Consolas"/>
-          <w:color w:val="0000FF"/>
-          <w:sz w:val="19"/>
-          <w:szCs w:val="19"/>
-          <w:highlight w:val="white"/>
-          <w:lang w:val="bg-BG"/>
-        </w:rPr>
-        <w:t>void</w:t>
-      </w:r>
-      <w:r>
-        <w:rPr>
-          <w:rFonts w:ascii="Consolas" w:hAnsi="Consolas" w:cs="Consolas"/>
-          <w:color w:val="000000"/>
-          <w:sz w:val="19"/>
-          <w:szCs w:val="19"/>
-          <w:highlight w:val="white"/>
-          <w:lang w:val="bg-BG"/>
-        </w:rPr>
-        <w:t xml:space="preserve"> ProcessCommandsTill</w:t>
-      </w:r>
-      <w:r>
-        <w:rPr>
-          <w:rFonts w:ascii="Consolas" w:hAnsi="Consolas" w:cs="Consolas"/>
-          <w:color w:val="000000"/>
-          <w:sz w:val="19"/>
-          <w:szCs w:val="19"/>
-          <w:highlight w:val="white"/>
-        </w:rPr>
-        <w:t>Enter</w:t>
-      </w:r>
-      <w:r>
-        <w:rPr>
-          <w:rFonts w:ascii="Consolas" w:hAnsi="Consolas" w:cs="Consolas"/>
-          <w:color w:val="000000"/>
-          <w:sz w:val="19"/>
-          <w:szCs w:val="19"/>
-          <w:highlight w:val="white"/>
-          <w:lang w:val="bg-BG"/>
-        </w:rPr>
-        <w:t>()</w:t>
-      </w:r>
-    </w:p>
-    <w:p>
-      <w:pPr>
-        <w:pStyle w:val="ListParagraph"/>
-        <w:numPr>
-          <w:ilvl w:val="0"/>
-          <w:numId w:val="17"/>
-        </w:numPr>
-        <w:spacing w:after="240"/>
-        <w:outlineLvl w:val="1"/>
-        <w:rPr>
-          <w:sz w:val="24"/>
-          <w:szCs w:val="24"/>
-        </w:rPr>
-      </w:pPr>
-      <w:r>
-        <w:rPr>
           <w:rFonts w:cs="Consolas"/>
           <w:szCs w:val="19"/>
         </w:rPr>
-        <w:t>Handle user commands by calling the appropriate methods.</w:t>
+        <w:t>.</w:t>
       </w:r>
       <w:r>
         <w:rPr>
@@ -4226,7 +4425,14 @@
           <w:sz w:val="24"/>
           <w:szCs w:val="24"/>
         </w:rPr>
-        <w:t>”. Each player has four of them and moves them on the board when s/he is on turn.</w:t>
+        <w:t>” itself</w:t>
+      </w:r>
+      <w:r>
+        <w:rPr>
+          <w:sz w:val="24"/>
+          <w:szCs w:val="24"/>
+        </w:rPr>
+        <w:t>.</w:t>
       </w:r>
     </w:p>
     <w:p>
@@ -4258,6 +4464,13 @@
         </w:rPr>
         <w:t>methods</w:t>
       </w:r>
+      <w:r>
+        <w:rPr>
+          <w:sz w:val="24"/>
+          <w:szCs w:val="24"/>
+        </w:rPr>
+        <w:t>:</w:t>
+      </w:r>
     </w:p>
     <w:p>
       <w:pPr>
@@ -4315,8 +4528,67 @@
           <w:highlight w:val="white"/>
           <w:lang w:val="bg-BG"/>
         </w:rPr>
-        <w:t xml:space="preserve"> Draw(</w:t>
-      </w:r>
+        <w:t xml:space="preserve"> Draw</w:t>
+      </w:r>
+      <w:r>
+        <w:rPr>
+          <w:rFonts w:ascii="Consolas" w:hAnsi="Consolas" w:cs="Consolas"/>
+          <w:color w:val="000000"/>
+          <w:sz w:val="19"/>
+          <w:szCs w:val="19"/>
+          <w:highlight w:val="white"/>
+        </w:rPr>
+        <w:t>Troll</w:t>
+      </w:r>
+      <w:r>
+        <w:rPr>
+          <w:rFonts w:ascii="Consolas" w:hAnsi="Consolas" w:cs="Consolas"/>
+          <w:color w:val="000000"/>
+          <w:sz w:val="19"/>
+          <w:szCs w:val="19"/>
+          <w:highlight w:val="white"/>
+          <w:lang w:val="bg-BG"/>
+        </w:rPr>
+        <w:t>()</w:t>
+      </w:r>
+    </w:p>
+    <w:p>
+      <w:pPr>
+        <w:pStyle w:val="ListParagraph"/>
+        <w:numPr>
+          <w:ilvl w:val="1"/>
+          <w:numId w:val="9"/>
+        </w:numPr>
+        <w:spacing w:after="240"/>
+        <w:outlineLvl w:val="1"/>
+        <w:rPr>
+          <w:sz w:val="24"/>
+          <w:szCs w:val="24"/>
+        </w:rPr>
+      </w:pPr>
+      <w:r>
+        <w:rPr>
+          <w:rFonts w:ascii="Consolas" w:hAnsi="Consolas" w:cs="Consolas"/>
+          <w:sz w:val="19"/>
+          <w:szCs w:val="19"/>
+        </w:rPr>
+        <w:t>Visualize troll on the screen.</w:t>
+      </w:r>
+    </w:p>
+    <w:p>
+      <w:pPr>
+        <w:pStyle w:val="ListParagraph"/>
+        <w:numPr>
+          <w:ilvl w:val="0"/>
+          <w:numId w:val="9"/>
+        </w:numPr>
+        <w:spacing w:after="240"/>
+        <w:outlineLvl w:val="1"/>
+        <w:rPr>
+          <w:sz w:val="24"/>
+          <w:szCs w:val="24"/>
+        </w:rPr>
+      </w:pPr>
       <w:r>
         <w:rPr>
           <w:rFonts w:ascii="Consolas" w:hAnsi="Consolas" w:cs="Consolas"/>
@@ -4326,7 +4598,7 @@
           <w:highlight w:val="white"/>
           <w:lang w:val="bg-BG"/>
         </w:rPr>
-        <w:t>int</w:t>
+        <w:t>public</w:t>
       </w:r>
       <w:r>
         <w:rPr>
@@ -4337,7 +4609,7 @@
           <w:highlight w:val="white"/>
           <w:lang w:val="bg-BG"/>
         </w:rPr>
-        <w:t xml:space="preserve"> row, </w:t>
+        <w:t xml:space="preserve"> </w:t>
       </w:r>
       <w:r>
         <w:rPr>
@@ -4348,7 +4620,7 @@
           <w:highlight w:val="white"/>
           <w:lang w:val="bg-BG"/>
         </w:rPr>
-        <w:t>int</w:t>
+        <w:t>void</w:t>
       </w:r>
       <w:r>
         <w:rPr>
@@ -4359,7 +4631,121 @@
           <w:highlight w:val="white"/>
           <w:lang w:val="bg-BG"/>
         </w:rPr>
-        <w:t xml:space="preserve"> col)</w:t>
+        <w:t xml:space="preserve"> Move()</w:t>
+      </w:r>
+    </w:p>
+    <w:p>
+      <w:pPr>
+        <w:pStyle w:val="ListParagraph"/>
+        <w:numPr>
+          <w:ilvl w:val="1"/>
+          <w:numId w:val="9"/>
+        </w:numPr>
+        <w:spacing w:after="240"/>
+        <w:outlineLvl w:val="1"/>
+        <w:rPr>
+          <w:sz w:val="24"/>
+          <w:szCs w:val="24"/>
+        </w:rPr>
+      </w:pPr>
+      <w:r>
+        <w:rPr>
+          <w:rFonts w:ascii="Consolas" w:hAnsi="Consolas" w:cs="Consolas"/>
+          <w:sz w:val="19"/>
+          <w:szCs w:val="19"/>
+        </w:rPr>
+        <w:t>Controls troll movement over the field.</w:t>
+      </w:r>
+    </w:p>
+    <w:p>
+      <w:pPr>
+        <w:pStyle w:val="ListParagraph"/>
+        <w:numPr>
+          <w:ilvl w:val="0"/>
+          <w:numId w:val="9"/>
+        </w:numPr>
+        <w:spacing w:after="240"/>
+        <w:outlineLvl w:val="1"/>
+        <w:rPr>
+          <w:sz w:val="24"/>
+          <w:szCs w:val="24"/>
+        </w:rPr>
+      </w:pPr>
+      <w:r>
+        <w:rPr>
+          <w:rFonts w:ascii="Consolas" w:hAnsi="Consolas" w:cs="Consolas"/>
+          <w:color w:val="0000FF"/>
+          <w:sz w:val="19"/>
+          <w:szCs w:val="19"/>
+          <w:highlight w:val="white"/>
+          <w:lang w:val="bg-BG"/>
+        </w:rPr>
+        <w:t>public</w:t>
+      </w:r>
+      <w:r>
+        <w:rPr>
+          <w:rFonts w:ascii="Consolas" w:hAnsi="Consolas" w:cs="Consolas"/>
+          <w:color w:val="000000"/>
+          <w:sz w:val="19"/>
+          <w:szCs w:val="19"/>
+          <w:highlight w:val="white"/>
+          <w:lang w:val="bg-BG"/>
+        </w:rPr>
+        <w:t xml:space="preserve"> </w:t>
+      </w:r>
+      <w:r>
+        <w:rPr>
+          <w:rFonts w:ascii="Consolas" w:hAnsi="Consolas" w:cs="Consolas"/>
+          <w:color w:val="0000FF"/>
+          <w:sz w:val="19"/>
+          <w:szCs w:val="19"/>
+          <w:highlight w:val="white"/>
+          <w:lang w:val="bg-BG"/>
+        </w:rPr>
+        <w:t>void</w:t>
+      </w:r>
+      <w:r>
+        <w:rPr>
+          <w:rFonts w:ascii="Consolas" w:hAnsi="Consolas" w:cs="Consolas"/>
+          <w:color w:val="000000"/>
+          <w:sz w:val="19"/>
+          <w:szCs w:val="19"/>
+          <w:highlight w:val="white"/>
+          <w:lang w:val="bg-BG"/>
+        </w:rPr>
+        <w:t xml:space="preserve"> </w:t>
+      </w:r>
+      <w:r>
+        <w:rPr>
+          <w:rFonts w:ascii="Consolas" w:hAnsi="Consolas" w:cs="Consolas"/>
+          <w:color w:val="000000"/>
+          <w:sz w:val="19"/>
+          <w:szCs w:val="19"/>
+        </w:rPr>
+        <w:t>Jump()</w:t>
+      </w:r>
+    </w:p>
+    <w:p>
+      <w:pPr>
+        <w:pStyle w:val="ListParagraph"/>
+        <w:numPr>
+          <w:ilvl w:val="1"/>
+          <w:numId w:val="9"/>
+        </w:numPr>
+        <w:spacing w:after="240"/>
+        <w:outlineLvl w:val="1"/>
+        <w:rPr>
+          <w:sz w:val="24"/>
+          <w:szCs w:val="24"/>
+        </w:rPr>
+      </w:pPr>
+      <w:r>
+        <w:rPr>
+          <w:rFonts w:ascii="Consolas" w:hAnsi="Consolas" w:cs="Consolas"/>
+          <w:sz w:val="19"/>
+          <w:szCs w:val="19"/>
+        </w:rPr>
+        <w:t>Handles troll’s jump.</w:t>
       </w:r>
     </w:p>
     <w:p>
@@ -4378,6 +4764,7 @@
           <w:sz w:val="24"/>
           <w:szCs w:val="24"/>
         </w:rPr>
+        <w:lastRenderedPageBreak/>
         <w:t xml:space="preserve"> </w:t>
       </w:r>
     </w:p>
@@ -4489,6 +4876,75 @@
         </w:rPr>
         <w:t>.</w:t>
       </w:r>
+      <w:r>
+        <w:rPr>
+          <w:sz w:val="24"/>
+          <w:szCs w:val="24"/>
+        </w:rPr>
+        <w:t xml:space="preserve"> </w:t>
+      </w:r>
+    </w:p>
+    <w:p>
+      <w:pPr>
+        <w:pStyle w:val="ListParagraph"/>
+        <w:numPr>
+          <w:ilvl w:val="2"/>
+          <w:numId w:val="7"/>
+        </w:numPr>
+        <w:spacing w:after="240"/>
+        <w:ind w:left="1134"/>
+        <w:outlineLvl w:val="1"/>
+        <w:rPr>
+          <w:rFonts w:ascii="Consolas" w:hAnsi="Consolas" w:cs="Consolas"/>
+          <w:color w:val="2B91AF"/>
+          <w:sz w:val="36"/>
+          <w:szCs w:val="19"/>
+          <w:highlight w:val="white"/>
+          <w:lang w:val="bg-BG"/>
+        </w:rPr>
+      </w:pPr>
+      <w:r>
+        <w:rPr>
+          <w:rFonts w:ascii="Consolas" w:hAnsi="Consolas" w:cs="Consolas"/>
+          <w:color w:val="0000FF"/>
+          <w:sz w:val="24"/>
+          <w:szCs w:val="24"/>
+          <w:highlight w:val="white"/>
+          <w:lang w:val="bg-BG"/>
+        </w:rPr>
+        <w:t>class</w:t>
+      </w:r>
+      <w:r>
+        <w:rPr>
+          <w:rFonts w:ascii="Consolas" w:hAnsi="Consolas" w:cs="Consolas"/>
+          <w:color w:val="000000"/>
+          <w:sz w:val="24"/>
+          <w:szCs w:val="24"/>
+          <w:highlight w:val="white"/>
+          <w:lang w:val="bg-BG"/>
+        </w:rPr>
+        <w:t xml:space="preserve"> </w:t>
+      </w:r>
+      <w:proofErr w:type="spellStart"/>
+      <w:r>
+        <w:rPr>
+          <w:rFonts w:ascii="Consolas" w:hAnsi="Consolas" w:cs="Consolas"/>
+          <w:color w:val="2B91AF"/>
+          <w:sz w:val="24"/>
+          <w:szCs w:val="24"/>
+        </w:rPr>
+        <w:t>LandObstacle</w:t>
+      </w:r>
+      <w:proofErr w:type="spellEnd"/>
+      <w:r>
+        <w:rPr>
+          <w:rFonts w:ascii="Consolas" w:hAnsi="Consolas" w:cs="Consolas"/>
+          <w:color w:val="2B91AF"/>
+          <w:sz w:val="24"/>
+          <w:szCs w:val="24"/>
+        </w:rPr>
+        <w:t xml:space="preserve"> </w:t>
+      </w:r>
     </w:p>
     <w:p>
       <w:pPr>
@@ -4510,14 +4966,7 @@
           <w:sz w:val="24"/>
           <w:szCs w:val="24"/>
         </w:rPr>
-        <w:t xml:space="preserve">Important </w:t>
-      </w:r>
-      <w:r>
-        <w:rPr>
-          <w:sz w:val="24"/>
-          <w:szCs w:val="24"/>
-        </w:rPr>
-        <w:t>methods</w:t>
+        <w:t>Short description</w:t>
       </w:r>
     </w:p>
     <w:p>
@@ -4528,6 +4977,7 @@
           <w:numId w:val="17"/>
         </w:numPr>
         <w:spacing w:after="240"/>
+        <w:ind w:right="-563"/>
         <w:outlineLvl w:val="1"/>
         <w:rPr>
           <w:sz w:val="24"/>
@@ -4536,24 +4986,18 @@
       </w:pPr>
       <w:r>
         <w:rPr>
-          <w:rFonts w:cs="Consolas"/>
-          <w:szCs w:val="19"/>
-        </w:rPr>
-        <w:lastRenderedPageBreak/>
+          <w:sz w:val="24"/>
+          <w:szCs w:val="24"/>
+        </w:rPr>
+        <w:t>Derives class Obstacle. Represents land obstacles that the troll has to avoid.</w:t>
+      </w:r>
+      <w:r>
+        <w:rPr>
+          <w:sz w:val="24"/>
+          <w:szCs w:val="24"/>
+        </w:rPr>
         <w:t xml:space="preserve"> </w:t>
       </w:r>
-    </w:p>
-    <w:p>
-      <w:pPr>
-        <w:pStyle w:val="ListParagraph"/>
-        <w:spacing w:after="240"/>
-        <w:ind w:left="1996"/>
-        <w:outlineLvl w:val="1"/>
-        <w:rPr>
-          <w:sz w:val="24"/>
-          <w:szCs w:val="24"/>
-        </w:rPr>
-      </w:pPr>
     </w:p>
     <w:p>
       <w:pPr>
@@ -4566,6 +5010,337 @@
         <w:ind w:left="1134"/>
         <w:outlineLvl w:val="1"/>
         <w:rPr>
+          <w:sz w:val="24"/>
+          <w:szCs w:val="24"/>
+        </w:rPr>
+      </w:pPr>
+      <w:r>
+        <w:rPr>
+          <w:rFonts w:ascii="Consolas" w:hAnsi="Consolas" w:cs="Consolas"/>
+          <w:color w:val="0000FF"/>
+          <w:sz w:val="24"/>
+          <w:szCs w:val="24"/>
+          <w:highlight w:val="white"/>
+          <w:lang w:val="bg-BG"/>
+        </w:rPr>
+        <w:t>class</w:t>
+      </w:r>
+      <w:r>
+        <w:rPr>
+          <w:rFonts w:ascii="Consolas" w:hAnsi="Consolas" w:cs="Consolas"/>
+          <w:color w:val="000000"/>
+          <w:sz w:val="24"/>
+          <w:szCs w:val="24"/>
+          <w:highlight w:val="white"/>
+          <w:lang w:val="bg-BG"/>
+        </w:rPr>
+        <w:t xml:space="preserve"> </w:t>
+      </w:r>
+      <w:proofErr w:type="spellStart"/>
+      <w:r>
+        <w:rPr>
+          <w:rFonts w:ascii="Consolas" w:hAnsi="Consolas" w:cs="Consolas"/>
+          <w:color w:val="2B91AF"/>
+          <w:sz w:val="24"/>
+          <w:szCs w:val="24"/>
+        </w:rPr>
+        <w:t>AerialObject</w:t>
+      </w:r>
+      <w:proofErr w:type="spellEnd"/>
+    </w:p>
+    <w:p>
+      <w:pPr>
+        <w:pStyle w:val="ListParagraph"/>
+        <w:numPr>
+          <w:ilvl w:val="2"/>
+          <w:numId w:val="7"/>
+        </w:numPr>
+        <w:spacing w:after="240"/>
+        <w:ind w:left="1134"/>
+        <w:outlineLvl w:val="1"/>
+        <w:rPr>
+          <w:sz w:val="24"/>
+          <w:szCs w:val="24"/>
+        </w:rPr>
+      </w:pPr>
+      <w:bookmarkStart w:id="3" w:name="_GoBack"/>
+      <w:bookmarkEnd w:id="3"/>
+      <w:r>
+        <w:rPr>
+          <w:rFonts w:ascii="Consolas" w:hAnsi="Consolas" w:cs="Consolas"/>
+          <w:color w:val="0000FF"/>
+          <w:sz w:val="24"/>
+          <w:szCs w:val="24"/>
+          <w:highlight w:val="white"/>
+          <w:lang w:val="bg-BG"/>
+        </w:rPr>
+        <w:t>class</w:t>
+      </w:r>
+      <w:r>
+        <w:rPr>
+          <w:rFonts w:ascii="Consolas" w:hAnsi="Consolas" w:cs="Consolas"/>
+          <w:color w:val="000000"/>
+          <w:sz w:val="24"/>
+          <w:szCs w:val="24"/>
+          <w:highlight w:val="white"/>
+          <w:lang w:val="bg-BG"/>
+        </w:rPr>
+        <w:t xml:space="preserve"> </w:t>
+      </w:r>
+      <w:r>
+        <w:rPr>
+          <w:rFonts w:ascii="Consolas" w:hAnsi="Consolas" w:cs="Consolas"/>
+          <w:color w:val="2B91AF"/>
+          <w:sz w:val="24"/>
+          <w:szCs w:val="24"/>
+        </w:rPr>
+        <w:t>Pickup</w:t>
+      </w:r>
+    </w:p>
+    <w:p>
+      <w:pPr>
+        <w:pStyle w:val="ListParagraph"/>
+        <w:numPr>
+          <w:ilvl w:val="6"/>
+          <w:numId w:val="7"/>
+        </w:numPr>
+        <w:spacing w:after="240"/>
+        <w:ind w:firstLine="545"/>
+        <w:outlineLvl w:val="1"/>
+        <w:rPr>
+          <w:sz w:val="24"/>
+          <w:szCs w:val="24"/>
+        </w:rPr>
+      </w:pPr>
+      <w:r>
+        <w:rPr>
+          <w:sz w:val="24"/>
+          <w:szCs w:val="24"/>
+        </w:rPr>
+        <w:t xml:space="preserve">   Represents bonuses that the troll can acquire.</w:t>
+      </w:r>
+    </w:p>
+    <w:p>
+      <w:pPr>
+        <w:pStyle w:val="ListParagraph"/>
+        <w:spacing w:after="240"/>
+        <w:ind w:left="1134"/>
+        <w:outlineLvl w:val="1"/>
+        <w:rPr>
+          <w:sz w:val="24"/>
+          <w:szCs w:val="24"/>
+        </w:rPr>
+      </w:pPr>
+    </w:p>
+    <w:p>
+      <w:pPr>
+        <w:pStyle w:val="ListParagraph"/>
+        <w:numPr>
+          <w:ilvl w:val="2"/>
+          <w:numId w:val="7"/>
+        </w:numPr>
+        <w:spacing w:after="240"/>
+        <w:ind w:left="1134"/>
+        <w:outlineLvl w:val="1"/>
+        <w:rPr>
+          <w:sz w:val="24"/>
+          <w:szCs w:val="24"/>
+        </w:rPr>
+      </w:pPr>
+      <w:r>
+        <w:rPr>
+          <w:rFonts w:ascii="Consolas" w:hAnsi="Consolas" w:cs="Consolas"/>
+          <w:color w:val="0000FF"/>
+          <w:sz w:val="24"/>
+          <w:szCs w:val="24"/>
+          <w:highlight w:val="white"/>
+          <w:lang w:val="bg-BG"/>
+        </w:rPr>
+        <w:t>class</w:t>
+      </w:r>
+      <w:r>
+        <w:rPr>
+          <w:rFonts w:ascii="Consolas" w:hAnsi="Consolas" w:cs="Consolas"/>
+          <w:color w:val="000000"/>
+          <w:sz w:val="24"/>
+          <w:szCs w:val="24"/>
+          <w:highlight w:val="white"/>
+          <w:lang w:val="bg-BG"/>
+        </w:rPr>
+        <w:t xml:space="preserve"> </w:t>
+      </w:r>
+      <w:r>
+        <w:rPr>
+          <w:rFonts w:ascii="Consolas" w:hAnsi="Consolas" w:cs="Consolas"/>
+          <w:color w:val="2B91AF"/>
+          <w:sz w:val="24"/>
+          <w:szCs w:val="24"/>
+          <w:highlight w:val="white"/>
+          <w:lang w:val="bg-BG"/>
+        </w:rPr>
+        <w:t>ExceptionImpossibleMove</w:t>
+      </w:r>
+    </w:p>
+    <w:p>
+      <w:pPr>
+        <w:pStyle w:val="ListParagraph"/>
+        <w:numPr>
+          <w:ilvl w:val="0"/>
+          <w:numId w:val="17"/>
+        </w:numPr>
+        <w:spacing w:after="240"/>
+        <w:outlineLvl w:val="1"/>
+        <w:rPr>
+          <w:sz w:val="24"/>
+          <w:szCs w:val="24"/>
+        </w:rPr>
+      </w:pPr>
+      <w:r>
+        <w:rPr>
+          <w:sz w:val="24"/>
+          <w:szCs w:val="24"/>
+        </w:rPr>
+        <w:t>Derives the standard class Exception</w:t>
+      </w:r>
+    </w:p>
+    <w:p>
+      <w:pPr>
+        <w:pStyle w:val="ListParagraph"/>
+        <w:numPr>
+          <w:ilvl w:val="0"/>
+          <w:numId w:val="17"/>
+        </w:numPr>
+        <w:spacing w:after="240"/>
+        <w:outlineLvl w:val="1"/>
+        <w:rPr>
+          <w:sz w:val="24"/>
+          <w:szCs w:val="24"/>
+        </w:rPr>
+      </w:pPr>
+      <w:r>
+        <w:rPr>
+          <w:sz w:val="24"/>
+          <w:szCs w:val="24"/>
+        </w:rPr>
+        <w:t xml:space="preserve">    </w:t>
+      </w:r>
+      <w:r>
+        <w:rPr>
+          <w:sz w:val="24"/>
+          <w:szCs w:val="24"/>
+        </w:rPr>
+        <w:t xml:space="preserve">Serves to handle the case when the requested movement of the </w:t>
+      </w:r>
+      <w:r>
+        <w:rPr>
+          <w:sz w:val="24"/>
+          <w:szCs w:val="24"/>
+        </w:rPr>
+        <w:t>troll</w:t>
+      </w:r>
+      <w:r>
+        <w:rPr>
+          <w:sz w:val="24"/>
+          <w:szCs w:val="24"/>
+        </w:rPr>
+        <w:t xml:space="preserve"> cannot be performed due to abnormal situation</w:t>
+      </w:r>
+      <w:r>
+        <w:rPr>
+          <w:sz w:val="24"/>
+          <w:szCs w:val="24"/>
+        </w:rPr>
+        <w:t xml:space="preserve"> (</w:t>
+      </w:r>
+      <w:r>
+        <w:rPr>
+          <w:sz w:val="24"/>
+          <w:szCs w:val="24"/>
+        </w:rPr>
+        <w:t>impenetrable</w:t>
+      </w:r>
+      <w:r>
+        <w:rPr>
+          <w:sz w:val="24"/>
+          <w:szCs w:val="24"/>
+        </w:rPr>
+        <w:t xml:space="preserve"> aerial obstacle)</w:t>
+      </w:r>
+    </w:p>
+    <w:p>
+      <w:pPr>
+        <w:pStyle w:val="ListParagraph"/>
+        <w:numPr>
+          <w:ilvl w:val="2"/>
+          <w:numId w:val="7"/>
+        </w:numPr>
+        <w:spacing w:after="240"/>
+        <w:ind w:left="1134"/>
+        <w:outlineLvl w:val="1"/>
+        <w:rPr>
+          <w:sz w:val="24"/>
+          <w:szCs w:val="24"/>
+        </w:rPr>
+      </w:pPr>
+      <w:r>
+        <w:rPr>
+          <w:rFonts w:ascii="Consolas" w:hAnsi="Consolas" w:cs="Consolas"/>
+          <w:color w:val="0000FF"/>
+          <w:sz w:val="24"/>
+          <w:szCs w:val="24"/>
+          <w:highlight w:val="white"/>
+          <w:lang w:val="bg-BG"/>
+        </w:rPr>
+        <w:t>class</w:t>
+      </w:r>
+      <w:r>
+        <w:rPr>
+          <w:rFonts w:ascii="Consolas" w:hAnsi="Consolas" w:cs="Consolas"/>
+          <w:color w:val="000000"/>
+          <w:sz w:val="24"/>
+          <w:szCs w:val="24"/>
+          <w:highlight w:val="white"/>
+          <w:lang w:val="bg-BG"/>
+        </w:rPr>
+        <w:t xml:space="preserve"> </w:t>
+      </w:r>
+      <w:r>
+        <w:rPr>
+          <w:rFonts w:ascii="Consolas" w:hAnsi="Consolas" w:cs="Consolas"/>
+          <w:color w:val="2B91AF"/>
+          <w:sz w:val="24"/>
+          <w:szCs w:val="24"/>
+          <w:highlight w:val="white"/>
+          <w:lang w:val="bg-BG"/>
+        </w:rPr>
+        <w:t>ExceptionImpossibleMove</w:t>
+      </w:r>
+    </w:p>
+    <w:p>
+      <w:pPr>
+        <w:pStyle w:val="ListParagraph"/>
+        <w:numPr>
+          <w:ilvl w:val="0"/>
+          <w:numId w:val="17"/>
+        </w:numPr>
+        <w:spacing w:after="240"/>
+        <w:outlineLvl w:val="1"/>
+        <w:rPr>
+          <w:sz w:val="24"/>
+          <w:szCs w:val="24"/>
+        </w:rPr>
+      </w:pPr>
+    </w:p>
+    <w:p>
+      <w:pPr>
+        <w:pStyle w:val="ListParagraph"/>
+        <w:numPr>
+          <w:ilvl w:val="2"/>
+          <w:numId w:val="7"/>
+        </w:numPr>
+        <w:spacing w:after="240"/>
+        <w:outlineLvl w:val="1"/>
+        <w:rPr>
           <w:rFonts w:ascii="Consolas" w:hAnsi="Consolas" w:cs="Consolas"/>
           <w:color w:val="2B91AF"/>
           <w:sz w:val="36"/>
@@ -4596,6 +5371,7 @@
         </w:rPr>
         <w:t xml:space="preserve"> </w:t>
       </w:r>
+      <w:proofErr w:type="spellStart"/>
       <w:r>
         <w:rPr>
           <w:rFonts w:ascii="Consolas" w:hAnsi="Consolas" w:cs="Consolas"/>
@@ -4603,17 +5379,9 @@
           <w:sz w:val="24"/>
           <w:szCs w:val="24"/>
         </w:rPr>
-        <w:t>LandObstacle</w:t>
-      </w:r>
-      <w:r>
-        <w:rPr>
-          <w:rFonts w:ascii="Consolas" w:hAnsi="Consolas" w:cs="Consolas"/>
-          <w:color w:val="2B91AF"/>
-          <w:sz w:val="24"/>
-          <w:szCs w:val="24"/>
-        </w:rPr>
-        <w:t xml:space="preserve"> </w:t>
-      </w:r>
+        <w:t>GraphicsManagement</w:t>
+      </w:r>
+      <w:proofErr w:type="spellEnd"/>
     </w:p>
     <w:p>
       <w:pPr>
@@ -4658,6 +5426,13 @@
           <w:sz w:val="24"/>
           <w:szCs w:val="24"/>
         </w:rPr>
+        <w:t>Load the graphics about all visualized objects from the corresponding files</w:t>
+      </w:r>
+      <w:r>
+        <w:rPr>
+          <w:sz w:val="24"/>
+          <w:szCs w:val="24"/>
+        </w:rPr>
         <w:t>.</w:t>
       </w:r>
     </w:p>
@@ -4695,52 +5470,11 @@
       <w:pPr>
         <w:pStyle w:val="ListParagraph"/>
         <w:numPr>
-          <w:ilvl w:val="0"/>
-          <w:numId w:val="17"/>
-        </w:numPr>
-        <w:spacing w:after="240"/>
-        <w:ind w:right="-563"/>
-        <w:outlineLvl w:val="1"/>
-        <w:rPr>
-          <w:sz w:val="24"/>
-          <w:szCs w:val="24"/>
-        </w:rPr>
-      </w:pPr>
-      <w:r>
-        <w:rPr>
-          <w:rFonts w:cs="Consolas"/>
-        </w:rPr>
-        <w:t>.</w:t>
-      </w:r>
-      <w:r>
-        <w:rPr>
-          <w:sz w:val="24"/>
-          <w:szCs w:val="24"/>
-        </w:rPr>
-        <w:t xml:space="preserve"> </w:t>
-      </w:r>
-    </w:p>
-    <w:p>
-      <w:pPr>
-        <w:pStyle w:val="ListParagraph"/>
-        <w:spacing w:after="240"/>
-        <w:ind w:left="1996" w:right="-563"/>
-        <w:outlineLvl w:val="1"/>
-        <w:rPr>
-          <w:sz w:val="24"/>
-          <w:szCs w:val="24"/>
-        </w:rPr>
-      </w:pPr>
-    </w:p>
-    <w:p>
-      <w:pPr>
-        <w:pStyle w:val="ListParagraph"/>
-        <w:numPr>
-          <w:ilvl w:val="2"/>
+          <w:ilvl w:val="4"/>
           <w:numId w:val="7"/>
         </w:numPr>
         <w:spacing w:after="240"/>
-        <w:ind w:left="1134"/>
+        <w:ind w:hanging="87"/>
         <w:outlineLvl w:val="1"/>
         <w:rPr>
           <w:sz w:val="24"/>
@@ -4749,21 +5483,28 @@
       </w:pPr>
       <w:r>
         <w:rPr>
+          <w:sz w:val="24"/>
+          <w:szCs w:val="24"/>
+        </w:rPr>
+        <w:t xml:space="preserve">   </w:t>
+      </w:r>
+      <w:r>
+        <w:rPr>
           <w:rFonts w:ascii="Consolas" w:hAnsi="Consolas" w:cs="Consolas"/>
           <w:color w:val="0000FF"/>
-          <w:sz w:val="24"/>
-          <w:szCs w:val="24"/>
+          <w:sz w:val="19"/>
+          <w:szCs w:val="19"/>
           <w:highlight w:val="white"/>
           <w:lang w:val="bg-BG"/>
         </w:rPr>
-        <w:t>class</w:t>
+        <w:t>public</w:t>
       </w:r>
       <w:r>
         <w:rPr>
           <w:rFonts w:ascii="Consolas" w:hAnsi="Consolas" w:cs="Consolas"/>
           <w:color w:val="000000"/>
-          <w:sz w:val="24"/>
-          <w:szCs w:val="24"/>
+          <w:sz w:val="19"/>
+          <w:szCs w:val="19"/>
           <w:highlight w:val="white"/>
           <w:lang w:val="bg-BG"/>
         </w:rPr>
@@ -4772,22 +5513,57 @@
       <w:r>
         <w:rPr>
           <w:rFonts w:ascii="Consolas" w:hAnsi="Consolas" w:cs="Consolas"/>
-          <w:color w:val="2B91AF"/>
-          <w:sz w:val="24"/>
-          <w:szCs w:val="24"/>
-        </w:rPr>
-        <w:t>AerialObject</w:t>
+          <w:color w:val="0000FF"/>
+          <w:sz w:val="19"/>
+          <w:szCs w:val="19"/>
+          <w:highlight w:val="white"/>
+          <w:lang w:val="bg-BG"/>
+        </w:rPr>
+        <w:t>static</w:t>
+      </w:r>
+      <w:r>
+        <w:rPr>
+          <w:rFonts w:ascii="Consolas" w:hAnsi="Consolas" w:cs="Consolas"/>
+          <w:color w:val="000000"/>
+          <w:sz w:val="19"/>
+          <w:szCs w:val="19"/>
+          <w:highlight w:val="white"/>
+          <w:lang w:val="bg-BG"/>
+        </w:rPr>
+        <w:t xml:space="preserve"> </w:t>
+      </w:r>
+      <w:r>
+        <w:rPr>
+          <w:rFonts w:ascii="Consolas" w:hAnsi="Consolas" w:cs="Consolas"/>
+          <w:color w:val="0000FF"/>
+          <w:sz w:val="19"/>
+          <w:szCs w:val="19"/>
+          <w:highlight w:val="white"/>
+          <w:lang w:val="bg-BG"/>
+        </w:rPr>
+        <w:t>void</w:t>
+      </w:r>
+      <w:r>
+        <w:rPr>
+          <w:rFonts w:ascii="Consolas" w:hAnsi="Consolas" w:cs="Consolas"/>
+          <w:color w:val="000000"/>
+          <w:sz w:val="19"/>
+          <w:szCs w:val="19"/>
+          <w:highlight w:val="white"/>
+          <w:lang w:val="bg-BG"/>
+        </w:rPr>
+        <w:t xml:space="preserve"> InitializeGraphics()</w:t>
       </w:r>
     </w:p>
     <w:p>
       <w:pPr>
         <w:pStyle w:val="ListParagraph"/>
         <w:numPr>
-          <w:ilvl w:val="2"/>
+          <w:ilvl w:val="6"/>
           <w:numId w:val="7"/>
         </w:numPr>
         <w:spacing w:after="240"/>
-        <w:ind w:left="1134"/>
+        <w:ind w:firstLine="545"/>
         <w:outlineLvl w:val="1"/>
         <w:rPr>
           <w:sz w:val="24"/>
@@ -4796,389 +5572,10 @@
       </w:pPr>
       <w:r>
         <w:rPr>
-          <w:rFonts w:ascii="Consolas" w:hAnsi="Consolas" w:cs="Consolas"/>
-          <w:color w:val="0000FF"/>
-          <w:sz w:val="24"/>
-          <w:szCs w:val="24"/>
-          <w:highlight w:val="white"/>
-          <w:lang w:val="bg-BG"/>
-        </w:rPr>
-        <w:t>class</w:t>
-      </w:r>
-      <w:r>
-        <w:rPr>
-          <w:rFonts w:ascii="Consolas" w:hAnsi="Consolas" w:cs="Consolas"/>
-          <w:color w:val="000000"/>
-          <w:sz w:val="24"/>
-          <w:szCs w:val="24"/>
-          <w:highlight w:val="white"/>
-          <w:lang w:val="bg-BG"/>
-        </w:rPr>
-        <w:t xml:space="preserve"> </w:t>
-      </w:r>
-      <w:r>
-        <w:rPr>
-          <w:rFonts w:ascii="Consolas" w:hAnsi="Consolas" w:cs="Consolas"/>
-          <w:color w:val="2B91AF"/>
-          <w:sz w:val="24"/>
-          <w:szCs w:val="24"/>
-        </w:rPr>
-        <w:t>Pickup //to be done</w:t>
-      </w:r>
-    </w:p>
-    <w:p>
-      <w:pPr>
-        <w:spacing w:after="240"/>
-        <w:ind w:left="414"/>
-        <w:outlineLvl w:val="1"/>
-        <w:rPr>
-          <w:sz w:val="24"/>
-          <w:szCs w:val="24"/>
-        </w:rPr>
-      </w:pPr>
-    </w:p>
-    <w:p>
-      <w:pPr>
-        <w:pStyle w:val="ListParagraph"/>
-        <w:spacing w:after="240"/>
-        <w:ind w:left="1134"/>
-        <w:outlineLvl w:val="1"/>
-        <w:rPr>
-          <w:sz w:val="24"/>
-          <w:szCs w:val="24"/>
-        </w:rPr>
-      </w:pPr>
-    </w:p>
-    <w:p>
-      <w:pPr>
-        <w:pStyle w:val="ListParagraph"/>
-        <w:numPr>
-          <w:ilvl w:val="2"/>
-          <w:numId w:val="7"/>
-        </w:numPr>
-        <w:spacing w:after="240"/>
-        <w:ind w:left="1134"/>
-        <w:outlineLvl w:val="1"/>
-        <w:rPr>
-          <w:sz w:val="24"/>
-          <w:szCs w:val="24"/>
-        </w:rPr>
-      </w:pPr>
-      <w:r>
-        <w:rPr>
-          <w:rFonts w:ascii="Consolas" w:hAnsi="Consolas" w:cs="Consolas"/>
-          <w:color w:val="0000FF"/>
-          <w:sz w:val="24"/>
-          <w:szCs w:val="24"/>
-          <w:highlight w:val="white"/>
-          <w:lang w:val="bg-BG"/>
-        </w:rPr>
-        <w:t>class</w:t>
-      </w:r>
-      <w:r>
-        <w:rPr>
-          <w:rFonts w:ascii="Consolas" w:hAnsi="Consolas" w:cs="Consolas"/>
-          <w:color w:val="000000"/>
-          <w:sz w:val="24"/>
-          <w:szCs w:val="24"/>
-          <w:highlight w:val="white"/>
-          <w:lang w:val="bg-BG"/>
-        </w:rPr>
-        <w:t xml:space="preserve"> </w:t>
-      </w:r>
-      <w:r>
-        <w:rPr>
-          <w:rFonts w:ascii="Consolas" w:hAnsi="Consolas" w:cs="Consolas"/>
-          <w:color w:val="2B91AF"/>
-          <w:sz w:val="24"/>
-          <w:szCs w:val="24"/>
-          <w:highlight w:val="white"/>
-          <w:lang w:val="bg-BG"/>
-        </w:rPr>
-        <w:t>ExceptionImpossibleMove</w:t>
-      </w:r>
-    </w:p>
-    <w:p>
-      <w:pPr>
-        <w:pStyle w:val="ListParagraph"/>
-        <w:numPr>
-          <w:ilvl w:val="0"/>
-          <w:numId w:val="17"/>
-        </w:numPr>
-        <w:spacing w:after="240"/>
-        <w:outlineLvl w:val="1"/>
-        <w:rPr>
-          <w:sz w:val="24"/>
-          <w:szCs w:val="24"/>
-        </w:rPr>
-      </w:pPr>
-      <w:r>
-        <w:rPr>
-          <w:sz w:val="24"/>
-          <w:szCs w:val="24"/>
-        </w:rPr>
-        <w:t>Derives the standard class Exception</w:t>
-      </w:r>
-    </w:p>
-    <w:p>
-      <w:pPr>
-        <w:pStyle w:val="ListParagraph"/>
-        <w:numPr>
-          <w:ilvl w:val="0"/>
-          <w:numId w:val="17"/>
-        </w:numPr>
-        <w:spacing w:after="240"/>
-        <w:outlineLvl w:val="1"/>
-        <w:rPr>
-          <w:sz w:val="24"/>
-          <w:szCs w:val="24"/>
-        </w:rPr>
-      </w:pPr>
-      <w:r>
-        <w:rPr>
-          <w:sz w:val="24"/>
-          <w:szCs w:val="24"/>
-        </w:rPr>
-        <w:t xml:space="preserve">    </w:t>
-      </w:r>
-      <w:r>
-        <w:rPr>
-          <w:sz w:val="24"/>
-          <w:szCs w:val="24"/>
-        </w:rPr>
-        <w:t xml:space="preserve">Serves to handle the case when the requested movement of the </w:t>
-      </w:r>
-      <w:r>
-        <w:rPr>
-          <w:sz w:val="24"/>
-          <w:szCs w:val="24"/>
-        </w:rPr>
-        <w:t>troll</w:t>
-      </w:r>
-      <w:r>
-        <w:rPr>
-          <w:sz w:val="24"/>
-          <w:szCs w:val="24"/>
-        </w:rPr>
-        <w:t xml:space="preserve"> cannot be performed due to abnormal situation</w:t>
-      </w:r>
-      <w:r>
-        <w:rPr>
-          <w:sz w:val="24"/>
-          <w:szCs w:val="24"/>
-        </w:rPr>
-        <w:t xml:space="preserve"> (</w:t>
-      </w:r>
-      <w:r>
-        <w:rPr>
-          <w:sz w:val="24"/>
-          <w:szCs w:val="24"/>
-        </w:rPr>
-        <w:t>impenetrable</w:t>
-      </w:r>
-      <w:r>
-        <w:rPr>
-          <w:sz w:val="24"/>
-          <w:szCs w:val="24"/>
-        </w:rPr>
-        <w:t xml:space="preserve"> aerial obstacle)</w:t>
-      </w:r>
-    </w:p>
-    <w:p>
-      <w:pPr>
-        <w:pStyle w:val="ListParagraph"/>
-        <w:numPr>
-          <w:ilvl w:val="2"/>
-          <w:numId w:val="7"/>
-        </w:numPr>
-        <w:spacing w:after="240"/>
-        <w:ind w:left="1134"/>
-        <w:outlineLvl w:val="1"/>
-        <w:rPr>
-          <w:sz w:val="24"/>
-          <w:szCs w:val="24"/>
-        </w:rPr>
-      </w:pPr>
-      <w:r>
-        <w:rPr>
-          <w:rFonts w:ascii="Consolas" w:hAnsi="Consolas" w:cs="Consolas"/>
-          <w:color w:val="0000FF"/>
-          <w:sz w:val="24"/>
-          <w:szCs w:val="24"/>
-          <w:highlight w:val="white"/>
-          <w:lang w:val="bg-BG"/>
-        </w:rPr>
-        <w:t>class</w:t>
-      </w:r>
-      <w:r>
-        <w:rPr>
-          <w:rFonts w:ascii="Consolas" w:hAnsi="Consolas" w:cs="Consolas"/>
-          <w:color w:val="000000"/>
-          <w:sz w:val="24"/>
-          <w:szCs w:val="24"/>
-          <w:highlight w:val="white"/>
-          <w:lang w:val="bg-BG"/>
-        </w:rPr>
-        <w:t xml:space="preserve"> </w:t>
-      </w:r>
-      <w:r>
-        <w:rPr>
-          <w:rFonts w:ascii="Consolas" w:hAnsi="Consolas" w:cs="Consolas"/>
-          <w:color w:val="2B91AF"/>
-          <w:sz w:val="24"/>
-          <w:szCs w:val="24"/>
-          <w:highlight w:val="white"/>
-          <w:lang w:val="bg-BG"/>
-        </w:rPr>
-        <w:t>ExceptionImpossibleMove</w:t>
-      </w:r>
-    </w:p>
-    <w:p>
-      <w:pPr>
-        <w:pStyle w:val="ListParagraph"/>
-        <w:numPr>
-          <w:ilvl w:val="0"/>
-          <w:numId w:val="17"/>
-        </w:numPr>
-        <w:spacing w:after="240"/>
-        <w:outlineLvl w:val="1"/>
-        <w:rPr>
-          <w:sz w:val="24"/>
-          <w:szCs w:val="24"/>
-        </w:rPr>
-      </w:pPr>
-    </w:p>
-    <w:p>
-      <w:pPr>
-        <w:pStyle w:val="ListParagraph"/>
-        <w:numPr>
-          <w:ilvl w:val="2"/>
-          <w:numId w:val="7"/>
-        </w:numPr>
-        <w:spacing w:after="240"/>
-        <w:outlineLvl w:val="1"/>
-        <w:rPr>
-          <w:rFonts w:ascii="Consolas" w:hAnsi="Consolas" w:cs="Consolas"/>
-          <w:color w:val="2B91AF"/>
-          <w:sz w:val="36"/>
-          <w:szCs w:val="19"/>
-          <w:highlight w:val="white"/>
-          <w:lang w:val="bg-BG"/>
-        </w:rPr>
-      </w:pPr>
-      <w:r>
-        <w:rPr>
-          <w:rFonts w:ascii="Consolas" w:hAnsi="Consolas" w:cs="Consolas"/>
-          <w:color w:val="0000FF"/>
-          <w:sz w:val="24"/>
-          <w:szCs w:val="24"/>
-          <w:highlight w:val="white"/>
-          <w:lang w:val="bg-BG"/>
-        </w:rPr>
-        <w:t>class</w:t>
-      </w:r>
-      <w:r>
-        <w:rPr>
-          <w:rFonts w:ascii="Consolas" w:hAnsi="Consolas" w:cs="Consolas"/>
-          <w:color w:val="000000"/>
-          <w:sz w:val="24"/>
-          <w:szCs w:val="24"/>
-          <w:highlight w:val="white"/>
-          <w:lang w:val="bg-BG"/>
-        </w:rPr>
-        <w:t xml:space="preserve"> </w:t>
-      </w:r>
-      <w:r>
-        <w:rPr>
-          <w:rFonts w:ascii="Consolas" w:hAnsi="Consolas" w:cs="Consolas"/>
-          <w:color w:val="2B91AF"/>
-          <w:sz w:val="24"/>
-          <w:szCs w:val="24"/>
-        </w:rPr>
-        <w:t>LoadGraphics</w:t>
-      </w:r>
-    </w:p>
-    <w:p>
-      <w:pPr>
-        <w:pStyle w:val="ListParagraph"/>
-        <w:numPr>
-          <w:ilvl w:val="3"/>
-          <w:numId w:val="7"/>
-        </w:numPr>
-        <w:spacing w:after="240"/>
-        <w:ind w:left="1276" w:hanging="295"/>
-        <w:outlineLvl w:val="1"/>
-        <w:rPr>
-          <w:sz w:val="24"/>
-          <w:szCs w:val="24"/>
-        </w:rPr>
-      </w:pPr>
-      <w:r>
-        <w:rPr>
-          <w:sz w:val="24"/>
-          <w:szCs w:val="24"/>
-        </w:rPr>
-        <w:t>Short description</w:t>
-      </w:r>
-    </w:p>
-    <w:p>
-      <w:pPr>
-        <w:pStyle w:val="ListParagraph"/>
-        <w:numPr>
-          <w:ilvl w:val="0"/>
-          <w:numId w:val="17"/>
-        </w:numPr>
-        <w:spacing w:after="240"/>
-        <w:ind w:right="-563"/>
-        <w:outlineLvl w:val="1"/>
-        <w:rPr>
-          <w:sz w:val="24"/>
-          <w:szCs w:val="24"/>
-        </w:rPr>
-      </w:pPr>
-      <w:r>
-        <w:rPr>
-          <w:sz w:val="24"/>
-          <w:szCs w:val="24"/>
-        </w:rPr>
-        <w:t>Load the graphics about all visualized objects from the corresponding files</w:t>
-      </w:r>
-      <w:r>
-        <w:rPr>
-          <w:sz w:val="24"/>
-          <w:szCs w:val="24"/>
-        </w:rPr>
-        <w:t>.</w:t>
-      </w:r>
-    </w:p>
-    <w:p>
-      <w:pPr>
-        <w:pStyle w:val="ListParagraph"/>
-        <w:numPr>
-          <w:ilvl w:val="3"/>
-          <w:numId w:val="7"/>
-        </w:numPr>
-        <w:spacing w:after="240"/>
-        <w:ind w:left="1276" w:hanging="295"/>
-        <w:outlineLvl w:val="1"/>
-        <w:rPr>
-          <w:sz w:val="24"/>
-          <w:szCs w:val="24"/>
-        </w:rPr>
-      </w:pPr>
-      <w:r>
-        <w:rPr>
-          <w:sz w:val="24"/>
-          <w:szCs w:val="24"/>
-        </w:rPr>
-        <w:t xml:space="preserve">Important </w:t>
-      </w:r>
-      <w:r>
-        <w:rPr>
-          <w:sz w:val="24"/>
-          <w:szCs w:val="24"/>
-        </w:rPr>
-        <w:t>methods</w:t>
+          <w:sz w:val="24"/>
+          <w:szCs w:val="24"/>
+        </w:rPr>
+        <w:t xml:space="preserve">  </w:t>
       </w:r>
     </w:p>
     <w:p>
@@ -5295,6 +5692,7 @@
           </mc:Fallback>
         </mc:AlternateContent>
       </w:r>
+      <w:proofErr w:type="spellStart"/>
       <w:r>
         <w:rPr>
           <w:b/>
@@ -5302,6 +5700,7 @@
         </w:rPr>
         <w:t>GitHub</w:t>
       </w:r>
+      <w:proofErr w:type="spellEnd"/>
       <w:r>
         <w:rPr>
           <w:b/>
@@ -5332,6 +5731,7 @@
         </w:rPr>
         <w:t xml:space="preserve">This is the URL of our </w:t>
       </w:r>
+      <w:proofErr w:type="spellStart"/>
       <w:r>
         <w:rPr>
           <w:i/>
@@ -5340,6 +5740,7 @@
         </w:rPr>
         <w:t>GitHub</w:t>
       </w:r>
+      <w:proofErr w:type="spellEnd"/>
       <w:r>
         <w:rPr>
           <w:i/>
@@ -5580,12 +5981,21 @@
         <w:sz w:val="20"/>
       </w:rPr>
     </w:pPr>
+    <w:proofErr w:type="spellStart"/>
     <w:r>
       <w:rPr>
         <w:i/>
         <w:sz w:val="20"/>
       </w:rPr>
-      <w:t>Telerik Academy</w:t>
+      <w:t>Telerik</w:t>
+    </w:r>
+    <w:proofErr w:type="spellEnd"/>
+    <w:r>
+      <w:rPr>
+        <w:i/>
+        <w:sz w:val="20"/>
+      </w:rPr>
+      <w:t xml:space="preserve"> Academy</w:t>
     </w:r>
   </w:p>
   <w:p>
@@ -5653,12 +6063,21 @@
         <w:i/>
       </w:rPr>
     </w:pPr>
+    <w:proofErr w:type="spellStart"/>
     <w:r>
       <w:rPr>
         <w:b/>
         <w:i/>
       </w:rPr>
-      <w:t>Telerik Academy</w:t>
+      <w:t>Telerik</w:t>
+    </w:r>
+    <w:proofErr w:type="spellEnd"/>
+    <w:r>
+      <w:rPr>
+        <w:b/>
+        <w:i/>
+      </w:rPr>
+      <w:t xml:space="preserve"> Academy</w:t>
     </w:r>
     <w:r>
       <w:rPr>
@@ -5933,7 +6352,7 @@
   <w:abstractNum w:abstractNumId="2">
     <w:nsid w:val="0B9B6308"/>
     <w:multiLevelType w:val="multilevel"/>
-    <w:tmpl w:val="7ECA6C5E"/>
+    <w:tmpl w:val="36D88262"/>
     <w:lvl w:ilvl="0">
       <w:start w:val="2"/>
       <w:numFmt w:val="decimal"/>
@@ -5974,15 +6393,14 @@
       </w:rPr>
     </w:lvl>
     <w:lvl w:ilvl="3">
-      <w:start w:val="1"/>
-      <w:numFmt w:val="upperRoman"/>
-      <w:lvlText w:val="%4."/>
-      <w:lvlJc w:val="right"/>
+      <w:numFmt w:val="bullet"/>
+      <w:lvlText w:val="-"/>
+      <w:lvlJc w:val="left"/>
       <w:pPr>
         <w:ind w:left="720" w:hanging="720"/>
       </w:pPr>
       <w:rPr>
-        <w:rFonts w:hint="default"/>
+        <w:rFonts w:ascii="Calibri" w:eastAsiaTheme="minorHAnsi" w:hAnsi="Calibri" w:cstheme="minorBidi" w:hint="default"/>
         <w:sz w:val="24"/>
         <w:szCs w:val="24"/>
       </w:rPr>
@@ -6012,15 +6430,14 @@
       </w:rPr>
     </w:lvl>
     <w:lvl w:ilvl="6">
-      <w:start w:val="1"/>
-      <w:numFmt w:val="decimal"/>
-      <w:lvlText w:val="%1.%2.%3.%4.%5.%6.%7"/>
+      <w:numFmt w:val="bullet"/>
+      <w:lvlText w:val="-"/>
       <w:lvlJc w:val="left"/>
       <w:pPr>
         <w:ind w:left="1440" w:hanging="1440"/>
       </w:pPr>
       <w:rPr>
-        <w:rFonts w:hint="default"/>
+        <w:rFonts w:ascii="Calibri" w:eastAsiaTheme="minorHAnsi" w:hAnsi="Calibri" w:cstheme="minorBidi" w:hint="default"/>
       </w:rPr>
     </w:lvl>
     <w:lvl w:ilvl="7">
@@ -6797,7 +7214,7 @@
   <w:abstractNum w:abstractNumId="10">
     <w:nsid w:val="55C70CEF"/>
     <w:multiLevelType w:val="hybridMultilevel"/>
-    <w:tmpl w:val="E3EEB8C0"/>
+    <w:tmpl w:val="8F12345A"/>
     <w:lvl w:ilvl="0" w:tplc="04020001">
       <w:start w:val="1"/>
       <w:numFmt w:val="bullet"/>
@@ -6812,16 +7229,15 @@
         <w:szCs w:val="24"/>
       </w:rPr>
     </w:lvl>
-    <w:lvl w:ilvl="1" w:tplc="04020003" w:tentative="1">
-      <w:start w:val="1"/>
-      <w:numFmt w:val="bullet"/>
-      <w:lvlText w:val="o"/>
+    <w:lvl w:ilvl="1" w:tplc="E070E698">
+      <w:numFmt w:val="bullet"/>
+      <w:lvlText w:val="-"/>
       <w:lvlJc w:val="left"/>
       <w:pPr>
         <w:ind w:left="2356" w:hanging="360"/>
       </w:pPr>
       <w:rPr>
-        <w:rFonts w:ascii="Courier New" w:hAnsi="Courier New" w:cs="Courier New" w:hint="default"/>
+        <w:rFonts w:ascii="Calibri" w:eastAsiaTheme="minorHAnsi" w:hAnsi="Calibri" w:cstheme="minorBidi" w:hint="default"/>
       </w:rPr>
     </w:lvl>
     <w:lvl w:ilvl="2" w:tplc="04020005" w:tentative="1">
@@ -7790,6 +8206,7 @@
       <w:spacing w:after="0" w:line="240" w:lineRule="auto"/>
     </w:pPr>
     <w:tblPr>
+      <w:tblInd w:w="0" w:type="dxa"/>
       <w:tblBorders>
         <w:top w:val="single" w:sz="4" w:space="0" w:color="auto"/>
         <w:left w:val="single" w:sz="4" w:space="0" w:color="auto"/>
@@ -7798,6 +8215,12 @@
         <w:insideH w:val="single" w:sz="4" w:space="0" w:color="auto"/>
         <w:insideV w:val="single" w:sz="4" w:space="0" w:color="auto"/>
       </w:tblBorders>
+      <w:tblCellMar>
+        <w:top w:w="0" w:type="dxa"/>
+        <w:left w:w="108" w:type="dxa"/>
+        <w:bottom w:w="0" w:type="dxa"/>
+        <w:right w:w="108" w:type="dxa"/>
+      </w:tblCellMar>
     </w:tblPr>
   </w:style>
   <w:style w:type="table" w:styleId="LightGrid-Accent5">
@@ -7811,6 +8234,7 @@
     <w:tblPr>
       <w:tblStyleRowBandSize w:val="1"/>
       <w:tblStyleColBandSize w:val="1"/>
+      <w:tblInd w:w="0" w:type="dxa"/>
       <w:tblBorders>
         <w:top w:val="single" w:sz="8" w:space="0" w:color="4BACC6" w:themeColor="accent5"/>
         <w:left w:val="single" w:sz="8" w:space="0" w:color="4BACC6" w:themeColor="accent5"/>
@@ -7819,6 +8243,12 @@
         <w:insideH w:val="single" w:sz="8" w:space="0" w:color="4BACC6" w:themeColor="accent5"/>
         <w:insideV w:val="single" w:sz="8" w:space="0" w:color="4BACC6" w:themeColor="accent5"/>
       </w:tblBorders>
+      <w:tblCellMar>
+        <w:top w:w="0" w:type="dxa"/>
+        <w:left w:w="108" w:type="dxa"/>
+        <w:bottom w:w="0" w:type="dxa"/>
+        <w:right w:w="108" w:type="dxa"/>
+      </w:tblCellMar>
     </w:tblPr>
     <w:tblStylePr w:type="firstRow">
       <w:pPr>
@@ -8106,12 +8536,19 @@
     <w:tblPr>
       <w:tblStyleRowBandSize w:val="1"/>
       <w:tblStyleColBandSize w:val="1"/>
+      <w:tblInd w:w="0" w:type="dxa"/>
       <w:tblBorders>
         <w:top w:val="single" w:sz="8" w:space="0" w:color="4BACC6" w:themeColor="accent5"/>
         <w:left w:val="single" w:sz="8" w:space="0" w:color="4BACC6" w:themeColor="accent5"/>
         <w:bottom w:val="single" w:sz="8" w:space="0" w:color="4BACC6" w:themeColor="accent5"/>
         <w:right w:val="single" w:sz="8" w:space="0" w:color="4BACC6" w:themeColor="accent5"/>
       </w:tblBorders>
+      <w:tblCellMar>
+        <w:top w:w="0" w:type="dxa"/>
+        <w:left w:w="108" w:type="dxa"/>
+        <w:bottom w:w="0" w:type="dxa"/>
+        <w:right w:w="108" w:type="dxa"/>
+      </w:tblCellMar>
     </w:tblPr>
     <w:tblStylePr w:type="firstRow">
       <w:pPr>
@@ -8426,6 +8863,7 @@
       <w:spacing w:after="0" w:line="240" w:lineRule="auto"/>
     </w:pPr>
     <w:tblPr>
+      <w:tblInd w:w="0" w:type="dxa"/>
       <w:tblBorders>
         <w:top w:val="single" w:sz="4" w:space="0" w:color="auto"/>
         <w:left w:val="single" w:sz="4" w:space="0" w:color="auto"/>
@@ -8434,6 +8872,12 @@
         <w:insideH w:val="single" w:sz="4" w:space="0" w:color="auto"/>
         <w:insideV w:val="single" w:sz="4" w:space="0" w:color="auto"/>
       </w:tblBorders>
+      <w:tblCellMar>
+        <w:top w:w="0" w:type="dxa"/>
+        <w:left w:w="108" w:type="dxa"/>
+        <w:bottom w:w="0" w:type="dxa"/>
+        <w:right w:w="108" w:type="dxa"/>
+      </w:tblCellMar>
     </w:tblPr>
   </w:style>
   <w:style w:type="table" w:styleId="LightGrid-Accent5">
@@ -8447,6 +8891,7 @@
     <w:tblPr>
       <w:tblStyleRowBandSize w:val="1"/>
       <w:tblStyleColBandSize w:val="1"/>
+      <w:tblInd w:w="0" w:type="dxa"/>
       <w:tblBorders>
         <w:top w:val="single" w:sz="8" w:space="0" w:color="4BACC6" w:themeColor="accent5"/>
         <w:left w:val="single" w:sz="8" w:space="0" w:color="4BACC6" w:themeColor="accent5"/>
@@ -8455,6 +8900,12 @@
         <w:insideH w:val="single" w:sz="8" w:space="0" w:color="4BACC6" w:themeColor="accent5"/>
         <w:insideV w:val="single" w:sz="8" w:space="0" w:color="4BACC6" w:themeColor="accent5"/>
       </w:tblBorders>
+      <w:tblCellMar>
+        <w:top w:w="0" w:type="dxa"/>
+        <w:left w:w="108" w:type="dxa"/>
+        <w:bottom w:w="0" w:type="dxa"/>
+        <w:right w:w="108" w:type="dxa"/>
+      </w:tblCellMar>
     </w:tblPr>
     <w:tblStylePr w:type="firstRow">
       <w:pPr>
@@ -8742,12 +9193,19 @@
     <w:tblPr>
       <w:tblStyleRowBandSize w:val="1"/>
       <w:tblStyleColBandSize w:val="1"/>
+      <w:tblInd w:w="0" w:type="dxa"/>
       <w:tblBorders>
         <w:top w:val="single" w:sz="8" w:space="0" w:color="4BACC6" w:themeColor="accent5"/>
         <w:left w:val="single" w:sz="8" w:space="0" w:color="4BACC6" w:themeColor="accent5"/>
         <w:bottom w:val="single" w:sz="8" w:space="0" w:color="4BACC6" w:themeColor="accent5"/>
         <w:right w:val="single" w:sz="8" w:space="0" w:color="4BACC6" w:themeColor="accent5"/>
       </w:tblBorders>
+      <w:tblCellMar>
+        <w:top w:w="0" w:type="dxa"/>
+        <w:left w:w="108" w:type="dxa"/>
+        <w:bottom w:w="0" w:type="dxa"/>
+        <w:right w:w="108" w:type="dxa"/>
+      </w:tblCellMar>
     </w:tblPr>
     <w:tblStylePr w:type="firstRow">
       <w:pPr>
@@ -9121,7 +9579,7 @@
 </file>
 
 <file path=customXml/itemProps1.xml><?xml version="1.0" encoding="utf-8"?>
-<ds:datastoreItem xmlns:ds="http://schemas.openxmlformats.org/officeDocument/2006/customXml" ds:itemID="{BACD1B69-87F2-4F8C-AE14-C2BACDCE8AE9}">
+<ds:datastoreItem xmlns:ds="http://schemas.openxmlformats.org/officeDocument/2006/customXml" ds:itemID="{325EBC6A-367D-4B8D-B805-B589D7525219}">
   <ds:schemaRefs>
     <ds:schemaRef ds:uri="http://schemas.openxmlformats.org/officeDocument/2006/bibliography"/>
   </ds:schemaRefs>

</xml_diff>